<commit_message>
Fixing partially observable env and writing more doc
</commit_message>
<xml_diff>
--- a/MASSA/Reports/Report.docx
+++ b/MASSA/Reports/Report.docx
@@ -18,22 +18,128 @@
           <w:color w:val="FF0000"/>
         </w:rPr>
       </w:pPr>
-      <w:proofErr w:type="spellStart"/>
-      <w:r>
-        <w:rPr>
-          <w:color w:val="FF0000"/>
+    </w:p>
+    <w:p>
+      <w:pPr>
+        <w:rPr>
+          <w:color w:val="000000" w:themeColor="text1"/>
+        </w:rPr>
+      </w:pPr>
+      <w:r>
+        <w:rPr>
+          <w:color w:val="000000" w:themeColor="text1"/>
+        </w:rPr>
+        <w:t xml:space="preserve">The purpose of the work is to create a </w:t>
+      </w:r>
+      <w:r>
+        <w:rPr>
+          <w:color w:val="000000" w:themeColor="text1"/>
+        </w:rPr>
+        <w:t>framework capable of extracting real world data in terms of both traffic demand and traffic layout of various points on the map of a city, then optimize the traffic lights in real time around an area to minimize the total waiting time of the cars, or any other metrics that are relevant to traffic optimization. The methods used behind are based on Deep Reinforcement Learning, and the end user can extend the framework from various points to provide different optimization targets (rewards), observations (what information is available from the traffic system), algorithms for traffic lights agents, etc.</w:t>
+      </w:r>
+    </w:p>
+    <w:p>
+      <w:pPr>
+        <w:rPr>
+          <w:color w:val="000000" w:themeColor="text1"/>
+        </w:rPr>
+      </w:pPr>
+      <w:r>
+        <w:rPr>
+          <w:color w:val="000000" w:themeColor="text1"/>
+        </w:rPr>
+        <w:t>The overall idea is that we have two modes:</w:t>
+      </w:r>
+    </w:p>
+    <w:p>
+      <w:pPr>
+        <w:pStyle w:val="ListParagraph"/>
+        <w:numPr>
+          <w:ilvl w:val="0"/>
+          <w:numId w:val="8"/>
+        </w:numPr>
+        <w:rPr>
+          <w:color w:val="000000" w:themeColor="text1"/>
+        </w:rPr>
+      </w:pPr>
+      <w:r>
+        <w:rPr>
+          <w:color w:val="000000" w:themeColor="text1"/>
+        </w:rPr>
+        <w:t>Single-agent – A single RL agent controls all the traffic lights in the given area</w:t>
+      </w:r>
+    </w:p>
+    <w:p>
+      <w:pPr>
+        <w:pStyle w:val="ListParagraph"/>
+        <w:numPr>
+          <w:ilvl w:val="0"/>
+          <w:numId w:val="8"/>
+        </w:numPr>
+        <w:rPr>
+          <w:color w:val="000000" w:themeColor="text1"/>
+        </w:rPr>
+      </w:pPr>
+      <w:r>
+        <w:rPr>
+          <w:color w:val="000000" w:themeColor="text1"/>
+        </w:rPr>
+        <w:t xml:space="preserve">Multi-agent – There is an individual agent </w:t>
+      </w:r>
+      <w:r>
+        <w:rPr>
+          <w:color w:val="000000" w:themeColor="text1"/>
+        </w:rPr>
+        <w:t xml:space="preserve">per traffic light, acting cooperatively as much as possible as a </w:t>
+      </w:r>
+      <w:r>
+        <w:rPr>
+          <w:color w:val="000000" w:themeColor="text1"/>
+        </w:rPr>
+        <w:t>Zero-Sum</w:t>
+      </w:r>
+      <w:r>
+        <w:rPr>
+          <w:color w:val="000000" w:themeColor="text1"/>
+        </w:rPr>
+        <w:t xml:space="preserve"> game.</w:t>
+      </w:r>
+    </w:p>
+    <w:p>
+      <w:pPr>
+        <w:rPr>
+          <w:color w:val="000000" w:themeColor="text1"/>
+        </w:rPr>
+      </w:pPr>
+      <w:proofErr w:type="spellStart"/>
+      <w:r>
+        <w:rPr>
+          <w:color w:val="000000" w:themeColor="text1"/>
         </w:rPr>
         <w:t>Github</w:t>
       </w:r>
       <w:proofErr w:type="spellEnd"/>
       <w:r>
         <w:rPr>
-          <w:color w:val="FF0000"/>
+          <w:color w:val="000000" w:themeColor="text1"/>
         </w:rPr>
         <w:t xml:space="preserve"> address:</w:t>
       </w:r>
-    </w:p>
-    <w:p/>
+      <w:r>
+        <w:rPr>
+          <w:color w:val="000000" w:themeColor="text1"/>
+        </w:rPr>
+        <w:t xml:space="preserve"> </w:t>
+      </w:r>
+      <w:hyperlink r:id="rId5" w:history="1">
+        <w:r>
+          <w:rPr>
+            <w:rStyle w:val="Hyperlink"/>
+          </w:rPr>
+          <w:t>https://github.com/unibuc-cs/TrafficFlowOptimization</w:t>
+        </w:r>
+      </w:hyperlink>
+    </w:p>
     <w:p/>
     <w:p>
       <w:pPr>
@@ -73,7 +179,7 @@
       <w:r>
         <w:t xml:space="preserve">Paper: </w:t>
       </w:r>
-      <w:hyperlink r:id="rId5" w:history="1">
+      <w:hyperlink r:id="rId6" w:history="1">
         <w:r>
           <w:rPr>
             <w:rStyle w:val="Hyperlink"/>
@@ -91,7 +197,7 @@
       <w:r>
         <w:t xml:space="preserve">: </w:t>
       </w:r>
-      <w:hyperlink r:id="rId6" w:history="1">
+      <w:hyperlink r:id="rId7" w:history="1">
         <w:r>
           <w:rPr>
             <w:rStyle w:val="Hyperlink"/>
@@ -101,7 +207,7 @@
       </w:hyperlink>
     </w:p>
     <w:p>
-      <w:hyperlink r:id="rId7" w:history="1">
+      <w:hyperlink r:id="rId8" w:history="1">
         <w:r>
           <w:rPr>
             <w:rStyle w:val="Hyperlink"/>
@@ -123,6 +229,7 @@
         <w:rPr>
           <w:noProof/>
         </w:rPr>
+        <w:lastRenderedPageBreak/>
         <w:drawing>
           <wp:inline distT="0" distB="0" distL="0" distR="0" wp14:anchorId="0F8B102E" wp14:editId="6D4FAB8E">
             <wp:extent cx="5943600" cy="3787140"/>
@@ -141,7 +248,7 @@
                     </pic:cNvPicPr>
                   </pic:nvPicPr>
                   <pic:blipFill>
-                    <a:blip r:embed="rId8" cstate="print">
+                    <a:blip r:embed="rId9" cstate="print">
                       <a:extLst>
                         <a:ext uri="{28A0092B-C50C-407E-A947-70E740481C1C}">
                           <a14:useLocalDpi xmlns:a14="http://schemas.microsoft.com/office/drawing/2010/main" val="0"/>
@@ -196,7 +303,6 @@
         </w:numPr>
       </w:pPr>
       <w:r>
-        <w:lastRenderedPageBreak/>
         <w:t xml:space="preserve">Using </w:t>
       </w:r>
       <w:proofErr w:type="spellStart"/>
@@ -278,7 +384,7 @@
         <w:pStyle w:val="ListParagraph"/>
         <w:ind w:left="2520"/>
       </w:pPr>
-      <w:hyperlink r:id="rId9" w:history="1">
+      <w:hyperlink r:id="rId10" w:anchor="describing_the_taz" w:history="1">
         <w:r>
           <w:rPr>
             <w:rStyle w:val="Hyperlink"/>
@@ -301,7 +407,7 @@
       <w:r>
         <w:t xml:space="preserve"> </w:t>
       </w:r>
-      <w:hyperlink r:id="rId10" w:history="1">
+      <w:hyperlink r:id="rId11" w:history="1">
         <w:r>
           <w:rPr>
             <w:rStyle w:val="Hyperlink"/>
@@ -650,7 +756,6 @@
           <w:sz w:val="24"/>
           <w:szCs w:val="24"/>
         </w:rPr>
-        <w:lastRenderedPageBreak/>
         <w:t>The action space is discrete. Every '</w:t>
       </w:r>
       <w:proofErr w:type="spellStart"/>
@@ -766,7 +871,7 @@
                     </pic:cNvPicPr>
                   </pic:nvPicPr>
                   <pic:blipFill>
-                    <a:blip r:embed="rId11" cstate="print">
+                    <a:blip r:embed="rId12" cstate="print">
                       <a:extLst>
                         <a:ext uri="{28A0092B-C50C-407E-A947-70E740481C1C}">
                           <a14:useLocalDpi xmlns:a14="http://schemas.microsoft.com/office/drawing/2010/main" val="0"/>
@@ -858,6 +963,7 @@
         <w:rPr>
           <w:noProof/>
         </w:rPr>
+        <w:lastRenderedPageBreak/>
         <w:drawing>
           <wp:inline distT="0" distB="0" distL="0" distR="0" wp14:anchorId="433D5830" wp14:editId="67974355">
             <wp:extent cx="1650670" cy="378190"/>
@@ -876,7 +982,7 @@
                     </pic:cNvPicPr>
                   </pic:nvPicPr>
                   <pic:blipFill>
-                    <a:blip r:embed="rId12">
+                    <a:blip r:embed="rId13">
                       <a:extLst>
                         <a:ext uri="{28A0092B-C50C-407E-A947-70E740481C1C}">
                           <a14:useLocalDpi xmlns:a14="http://schemas.microsoft.com/office/drawing/2010/main" val="0"/>
@@ -968,7 +1074,6 @@
         <w:pStyle w:val="Heading2"/>
       </w:pPr>
       <w:r>
-        <w:lastRenderedPageBreak/>
         <w:t xml:space="preserve">B. </w:t>
       </w:r>
       <w:r>
@@ -981,9 +1086,9 @@
           <w:noProof/>
         </w:rPr>
         <w:drawing>
-          <wp:inline distT="0" distB="0" distL="0" distR="0" wp14:anchorId="26F849DD" wp14:editId="2C653C55">
-            <wp:extent cx="3906982" cy="3946351"/>
-            <wp:effectExtent l="0" t="0" r="0" b="0"/>
+          <wp:inline distT="0" distB="0" distL="0" distR="0" wp14:anchorId="26F849DD" wp14:editId="351E0F7D">
+            <wp:extent cx="4282320" cy="4325471"/>
+            <wp:effectExtent l="0" t="0" r="4445" b="0"/>
             <wp:docPr id="2" name="Picture 2" descr="A picture containing diagram&#10;&#10;Description automatically generated"/>
             <wp:cNvGraphicFramePr>
               <a:graphicFrameLocks xmlns:a="http://schemas.openxmlformats.org/drawingml/2006/main" noChangeAspect="1"/>
@@ -998,7 +1103,7 @@
                     </pic:cNvPicPr>
                   </pic:nvPicPr>
                   <pic:blipFill>
-                    <a:blip r:embed="rId13" cstate="print">
+                    <a:blip r:embed="rId14" cstate="print">
                       <a:extLst>
                         <a:ext uri="{28A0092B-C50C-407E-A947-70E740481C1C}">
                           <a14:useLocalDpi xmlns:a14="http://schemas.microsoft.com/office/drawing/2010/main" val="0"/>
@@ -1013,7 +1118,7 @@
                   <pic:spPr bwMode="auto">
                     <a:xfrm>
                       <a:off x="0" y="0"/>
-                      <a:ext cx="3914876" cy="3954324"/>
+                      <a:ext cx="4293564" cy="4336829"/>
                     </a:xfrm>
                     <a:prstGeom prst="rect">
                       <a:avLst/>
@@ -1135,77 +1240,57 @@
         <w:pStyle w:val="Heading2"/>
       </w:pPr>
       <w:r>
+        <w:lastRenderedPageBreak/>
         <w:t>C. Experiments and Code discussion</w:t>
       </w:r>
     </w:p>
     <w:p/>
     <w:p>
-      <w:pPr>
-        <w:pStyle w:val="ListParagraph"/>
-        <w:numPr>
-          <w:ilvl w:val="0"/>
-          <w:numId w:val="6"/>
-        </w:numPr>
-      </w:pPr>
-      <w:r>
-        <w:t xml:space="preserve">The code for both single and </w:t>
-      </w:r>
-      <w:r>
-        <w:t>multi-agent is in experiments\massa_*</w:t>
-      </w:r>
-      <w:r>
-        <w:t>.py</w:t>
-      </w:r>
-    </w:p>
-    <w:p>
-      <w:pPr>
-        <w:pStyle w:val="ListParagraph"/>
-        <w:numPr>
-          <w:ilvl w:val="0"/>
-          <w:numId w:val="6"/>
-        </w:numPr>
-      </w:pPr>
+      <w:r>
+        <w:t>C1. Usage</w:t>
+      </w:r>
+    </w:p>
+    <w:p>
+      <w:r>
+        <w:t>T</w:t>
+      </w:r>
+      <w:r>
+        <w:t xml:space="preserve">he code for both single </w:t>
+      </w:r>
+      <w:r>
+        <w:t>agent uses Baselines3 and can be found in experiments/massa_rl_baselines3_dpq.py</w:t>
+      </w:r>
+      <w:r>
+        <w:t>. The code for multi-agent methods can be found in massa_marl_a3c.py. Both derive some common utilities from massa_common.py.</w:t>
+      </w:r>
+      <w:r>
+        <w:t xml:space="preserve"> </w:t>
+      </w:r>
+      <w:r>
+        <w:t>You can find for all these experiments the attached PyCharm configuration so if you install it, it is easy to understand the arguments and running setup.</w:t>
+      </w:r>
+    </w:p>
+    <w:p>
       <w:r>
         <w:t>To output the plots and get mean basic results according to a series of run, use plot.py.</w:t>
       </w:r>
-    </w:p>
-    <w:p>
-      <w:pPr>
-        <w:pStyle w:val="ListParagraph"/>
-        <w:numPr>
-          <w:ilvl w:val="0"/>
-          <w:numId w:val="6"/>
-        </w:numPr>
-      </w:pPr>
-      <w:r>
-        <w:t>You can find for all these experiments the attached PyCharm configuration so if you install it, it is easy to understand the arguments and running setup.</w:t>
-      </w:r>
-    </w:p>
-    <w:p>
-      <w:pPr>
-        <w:pStyle w:val="ListParagraph"/>
-        <w:numPr>
-          <w:ilvl w:val="0"/>
-          <w:numId w:val="6"/>
-        </w:numPr>
-      </w:pPr>
-      <w:r>
-        <w:t xml:space="preserve">Just a result sample </w:t>
-      </w:r>
-      <w:r>
-        <w:t xml:space="preserve">- </w:t>
-      </w:r>
-      <w:r>
-        <w:t xml:space="preserve">total </w:t>
-      </w:r>
-      <w:r>
-        <w:t xml:space="preserve">waiting time </w:t>
-      </w:r>
-      <w:r>
-        <w:t>in simulation time range</w:t>
-      </w:r>
-      <w:r>
-        <w:t xml:space="preserve"> :</w:t>
+      <w:r>
+        <w:t xml:space="preserve"> As an explanation of the output of this script, below are some </w:t>
+      </w:r>
+      <w:r>
+        <w:t>result sample</w:t>
+      </w:r>
+      <w:r>
+        <w:t xml:space="preserve">s from training the agents during a series of episodes. The X axis shows the second in the simulator (mapped to the one used in the dataset), while the Y axis shows </w:t>
+      </w:r>
+      <w:r>
+        <w:t>the total waiting time of all stopped cars that wait at a stop light.</w:t>
+      </w:r>
+      <w:r>
+        <w:t xml:space="preserve"> Ideally, this should be as low as possible.</w:t>
+      </w:r>
+      <w:r>
+        <w:t xml:space="preserve"> The graphs show the average waiting time (blue curve line), and deviation (between minimum and maximum) at each point in time. </w:t>
       </w:r>
     </w:p>
     <w:p>
@@ -1217,7 +1302,6 @@
         </w:numPr>
       </w:pPr>
       <w:r>
-        <w:lastRenderedPageBreak/>
         <w:t>Single agent (DQN):</w:t>
       </w:r>
     </w:p>
@@ -1227,6 +1311,9 @@
         <w:ind w:left="1440"/>
       </w:pPr>
       <w:r>
+        <w:rPr>
+          <w:noProof/>
+        </w:rPr>
         <w:drawing>
           <wp:inline distT="0" distB="0" distL="0" distR="0" wp14:anchorId="36FCEA14" wp14:editId="523C5BA9">
             <wp:extent cx="3521034" cy="2176195"/>
@@ -1243,7 +1330,7 @@
                     <pic:cNvPicPr/>
                   </pic:nvPicPr>
                   <pic:blipFill>
-                    <a:blip r:embed="rId14"/>
+                    <a:blip r:embed="rId15"/>
                     <a:stretch>
                       <a:fillRect/>
                     </a:stretch>
@@ -1288,6 +1375,9 @@
         </w:numPr>
       </w:pPr>
       <w:r>
+        <w:rPr>
+          <w:noProof/>
+        </w:rPr>
         <w:drawing>
           <wp:inline distT="0" distB="0" distL="0" distR="0" wp14:anchorId="47021EC2" wp14:editId="77FEECEE">
             <wp:extent cx="3633849" cy="2245921"/>
@@ -1304,7 +1394,7 @@
                     <pic:cNvPicPr/>
                   </pic:nvPicPr>
                   <pic:blipFill>
-                    <a:blip r:embed="rId15"/>
+                    <a:blip r:embed="rId16"/>
                     <a:stretch>
                       <a:fillRect/>
                     </a:stretch>
@@ -1331,59 +1421,983 @@
       </w:r>
     </w:p>
     <w:p>
-      <w:pPr>
-        <w:pStyle w:val="Heading2"/>
+      <w:r>
+        <w:lastRenderedPageBreak/>
+        <w:t xml:space="preserve">Hint: name the experiment using parameter </w:t>
+      </w:r>
+      <w:r>
+        <w:rPr>
+          <w:i/>
+          <w:iCs/>
+        </w:rPr>
+        <w:t>-</w:t>
+      </w:r>
+      <w:proofErr w:type="spellStart"/>
+      <w:r>
+        <w:rPr>
+          <w:i/>
+          <w:iCs/>
+        </w:rPr>
+        <w:t>outputbasepath</w:t>
+      </w:r>
+      <w:proofErr w:type="spellEnd"/>
+      <w:r>
+        <w:t xml:space="preserve"> ( as show in the PyCharm configuration examples) to facilitate the evaluation of results.</w:t>
+      </w:r>
+    </w:p>
+    <w:p/>
+    <w:p>
+      <w:r>
+        <w:t xml:space="preserve">C2. </w:t>
+      </w:r>
+      <w:r>
+        <w:t>Environment and c</w:t>
+      </w:r>
+      <w:r>
+        <w:t xml:space="preserve">ommunication </w:t>
+      </w:r>
+      <w:r>
+        <w:t xml:space="preserve">between </w:t>
+      </w:r>
+      <w:r>
+        <w:t>it</w:t>
+      </w:r>
+      <w:r>
+        <w:t xml:space="preserve"> and the SUMMO </w:t>
+      </w:r>
+      <w:r>
+        <w:t>simulator</w:t>
+      </w:r>
+    </w:p>
+    <w:p/>
+    <w:p>
+      <w:r>
+        <w:t xml:space="preserve">The base environment class </w:t>
+      </w:r>
+      <w:proofErr w:type="spellStart"/>
+      <w:r>
+        <w:t>SumoEnvironment</w:t>
+      </w:r>
+      <w:proofErr w:type="spellEnd"/>
+      <w:r>
+        <w:t xml:space="preserve"> handles the communication with SUMMO. Check the </w:t>
+      </w:r>
+      <w:proofErr w:type="spellStart"/>
+      <w:r>
+        <w:t>SumoEnvironment</w:t>
+      </w:r>
+      <w:proofErr w:type="spellEnd"/>
+      <w:r>
+        <w:t xml:space="preserve"> </w:t>
+      </w:r>
+      <w:r>
+        <w:t>::</w:t>
+      </w:r>
+      <w:r>
+        <w:t>__</w:t>
+      </w:r>
+      <w:proofErr w:type="spellStart"/>
+      <w:r>
+        <w:t>init</w:t>
+      </w:r>
+      <w:proofErr w:type="spellEnd"/>
+      <w:r>
+        <w:t>__</w:t>
+      </w:r>
+      <w:r>
+        <w:t xml:space="preserve"> function where we import the SUMMO Python API, find the binary</w:t>
+      </w:r>
+      <w:r>
+        <w:t xml:space="preserve"> (search for </w:t>
+      </w:r>
+      <w:proofErr w:type="spellStart"/>
+      <w:r>
+        <w:rPr>
+          <w:i/>
+          <w:iCs/>
+        </w:rPr>
+        <w:t>sumolib.checkBinary</w:t>
+      </w:r>
+      <w:proofErr w:type="spellEnd"/>
+      <w:r>
+        <w:t xml:space="preserve"> </w:t>
+      </w:r>
+      <w:r>
+        <w:t xml:space="preserve">call) </w:t>
+      </w:r>
+      <w:r>
+        <w:t>and execute it using the internal web-sockets protocol.</w:t>
+      </w:r>
+      <w:r>
+        <w:t xml:space="preserve"> </w:t>
+      </w:r>
+      <w:r>
+        <w:t xml:space="preserve">The traffic lights are gathered inside </w:t>
+      </w:r>
+      <w:proofErr w:type="spellStart"/>
+      <w:r>
+        <w:t>SumoEnvironment</w:t>
+      </w:r>
+      <w:proofErr w:type="spellEnd"/>
+      <w:r>
+        <w:t xml:space="preserve"> </w:t>
+      </w:r>
+      <w:r>
+        <w:t>::</w:t>
+      </w:r>
+      <w:proofErr w:type="spellStart"/>
+      <w:r>
+        <w:rPr>
+          <w:i/>
+          <w:iCs/>
+        </w:rPr>
+        <w:t>traffic_signals</w:t>
+      </w:r>
+      <w:proofErr w:type="spellEnd"/>
+      <w:r>
+        <w:rPr>
+          <w:i/>
+          <w:iCs/>
+        </w:rPr>
+        <w:t xml:space="preserve"> </w:t>
+      </w:r>
+      <w:r>
+        <w:t xml:space="preserve">variable automatically and an </w:t>
+      </w:r>
+      <w:r>
+        <w:rPr>
+          <w:i/>
+          <w:iCs/>
+        </w:rPr>
+        <w:t xml:space="preserve">agent </w:t>
+      </w:r>
+      <w:r>
+        <w:t xml:space="preserve">is started for each in the case of multi-agent RL method. Otherwise, if </w:t>
+      </w:r>
+      <w:proofErr w:type="gramStart"/>
+      <w:r>
+        <w:t>single-agent</w:t>
+      </w:r>
+      <w:proofErr w:type="gramEnd"/>
+      <w:r>
+        <w:t xml:space="preserve"> is used, an agent controlling all traffic lights is used.</w:t>
+      </w:r>
+    </w:p>
+    <w:p>
+      <w:r>
+        <w:t xml:space="preserve">The </w:t>
+      </w:r>
+      <w:proofErr w:type="spellStart"/>
+      <w:r>
+        <w:t>SumoEnvironment</w:t>
+      </w:r>
+      <w:proofErr w:type="spellEnd"/>
+      <w:r>
+        <w:t xml:space="preserve"> </w:t>
+      </w:r>
+      <w:r>
+        <w:t>::</w:t>
+      </w:r>
+      <w:proofErr w:type="spellStart"/>
+      <w:r>
+        <w:rPr>
+          <w:i/>
+          <w:iCs/>
+        </w:rPr>
+        <w:t>start_simulation</w:t>
+      </w:r>
+      <w:proofErr w:type="spellEnd"/>
+      <w:r>
+        <w:rPr>
+          <w:i/>
+          <w:iCs/>
+        </w:rPr>
+        <w:t xml:space="preserve"> </w:t>
+      </w:r>
+      <w:r>
+        <w:t>function calls the starting and sets the parameters of the simulation (</w:t>
+      </w:r>
+      <w:proofErr w:type="gramStart"/>
+      <w:r>
+        <w:t>e.g.</w:t>
+      </w:r>
+      <w:proofErr w:type="gramEnd"/>
+      <w:r>
+        <w:t xml:space="preserve"> start / end time</w:t>
+      </w:r>
+      <w:r>
+        <w:t xml:space="preserve">, </w:t>
+      </w:r>
+      <w:proofErr w:type="spellStart"/>
+      <w:r>
+        <w:t>etc</w:t>
+      </w:r>
+      <w:proofErr w:type="spellEnd"/>
+      <w:r>
+        <w:t>).</w:t>
+      </w:r>
+    </w:p>
+    <w:p>
+      <w:r>
+        <w:rPr>
+          <w:b/>
+          <w:bCs/>
+        </w:rPr>
+        <w:t xml:space="preserve">Class </w:t>
+      </w:r>
+      <w:proofErr w:type="spellStart"/>
+      <w:r>
+        <w:rPr>
+          <w:b/>
+          <w:bCs/>
+        </w:rPr>
+        <w:t>TrafficSignal</w:t>
+      </w:r>
+      <w:proofErr w:type="spellEnd"/>
+      <w:r>
+        <w:t xml:space="preserve"> (located in traffic_signal.py) is th</w:t>
+      </w:r>
+      <w:r>
+        <w:t>e one representing an agent logic. What it does is:</w:t>
+      </w:r>
+    </w:p>
+    <w:p>
+      <w:pPr>
+        <w:pStyle w:val="ListParagraph"/>
         <w:numPr>
           <w:ilvl w:val="0"/>
-          <w:numId w:val="2"/>
+          <w:numId w:val="7"/>
         </w:numPr>
       </w:pPr>
       <w:r>
-        <w:t>Technical TODOs:</w:t>
+        <w:t>R</w:t>
+      </w:r>
+      <w:r>
+        <w:t>epresent a Traffic Signal of an intersection</w:t>
+      </w:r>
+      <w:r>
+        <w:t>, and an agent in the case of multi-agent usage</w:t>
       </w:r>
     </w:p>
     <w:p>
       <w:pPr>
         <w:pStyle w:val="ListParagraph"/>
         <w:numPr>
-          <w:ilvl w:val="1"/>
-          <w:numId w:val="2"/>
+          <w:ilvl w:val="0"/>
+          <w:numId w:val="7"/>
         </w:numPr>
       </w:pPr>
       <w:r>
-        <w:t>Fix the parallel updates.</w:t>
-      </w:r>
-      <w:r>
-        <w:t xml:space="preserve"> Currently </w:t>
-      </w:r>
-      <w:r>
-        <w:t>in our repository it works only on sequential updates</w:t>
-      </w:r>
-      <w:r>
-        <w:t xml:space="preserve"> Check they work on another repository example: </w:t>
-      </w:r>
-      <w:hyperlink r:id="rId16" w:history="1">
+        <w:t xml:space="preserve">Performs the </w:t>
+      </w:r>
+      <w:r>
+        <w:rPr>
+          <w:b/>
+          <w:bCs/>
+          <w:i/>
+          <w:iCs/>
+        </w:rPr>
+        <w:t>action</w:t>
+      </w:r>
+      <w:r>
+        <w:t xml:space="preserve"> – </w:t>
+      </w:r>
+      <w:r>
+        <w:t xml:space="preserve">i.e., setting the next phase. </w:t>
+      </w:r>
+      <w:r>
+        <w:t>which green phase is going to be open for the next (</w:t>
+      </w:r>
+      <w:proofErr w:type="spellStart"/>
+      <w:r>
+        <w:t>delta_time</w:t>
+      </w:r>
+      <w:proofErr w:type="spellEnd"/>
+      <w:r>
+        <w:t xml:space="preserve">) </w:t>
+      </w:r>
+      <w:proofErr w:type="gramStart"/>
+      <w:r>
+        <w:t>seconds</w:t>
+      </w:r>
+      <w:r>
+        <w:t>.</w:t>
+      </w:r>
+      <w:proofErr w:type="gramEnd"/>
+      <w:r>
+        <w:t xml:space="preserve"> Handles the yellow between as well.</w:t>
+      </w:r>
+    </w:p>
+    <w:p>
+      <w:pPr>
+        <w:pStyle w:val="ListParagraph"/>
+        <w:numPr>
+          <w:ilvl w:val="0"/>
+          <w:numId w:val="7"/>
+        </w:numPr>
+      </w:pPr>
+      <w:r>
+        <w:t xml:space="preserve">Handles the observation, </w:t>
+      </w:r>
+      <w:proofErr w:type="gramStart"/>
+      <w:r>
+        <w:t>i.e.</w:t>
+      </w:r>
+      <w:proofErr w:type="gramEnd"/>
+      <w:r>
+        <w:t xml:space="preserve"> how each lane linked to itself looks like</w:t>
+      </w:r>
+    </w:p>
+    <w:p>
+      <w:pPr>
+        <w:pStyle w:val="ListParagraph"/>
+        <w:numPr>
+          <w:ilvl w:val="0"/>
+          <w:numId w:val="7"/>
+        </w:numPr>
+      </w:pPr>
+      <w:r>
+        <w:t xml:space="preserve">Can compute common statistics used by literature such as: lanes’ density, total queued vehicles, </w:t>
+      </w:r>
+      <w:r>
+        <w:t xml:space="preserve">waiting time on average, waiting time per lane, </w:t>
+      </w:r>
+      <w:r>
+        <w:t>pressure</w:t>
+      </w:r>
+      <w:r>
+        <w:t>, etc.</w:t>
+      </w:r>
+    </w:p>
+    <w:p>
+      <w:pPr>
+        <w:pStyle w:val="ListParagraph"/>
+        <w:ind w:left="1800"/>
+      </w:pPr>
+      <w:r>
+        <w:t xml:space="preserve"> All other </w:t>
+      </w:r>
+      <w:r>
+        <w:t>m</w:t>
+      </w:r>
+      <w:r>
+        <w:t>acro</w:t>
+      </w:r>
+      <w:r>
+        <w:t xml:space="preserve">-level </w:t>
+      </w:r>
+      <w:r>
+        <w:t>statistics should be implemented here</w:t>
+      </w:r>
+      <w:r>
+        <w:t xml:space="preserve"> ideally.</w:t>
+      </w:r>
+    </w:p>
+    <w:p>
+      <w:pPr>
+        <w:pStyle w:val="ListParagraph"/>
+        <w:numPr>
+          <w:ilvl w:val="0"/>
+          <w:numId w:val="7"/>
+        </w:numPr>
+      </w:pPr>
+      <w:r>
+        <w:t xml:space="preserve">Based on the statistics it </w:t>
+      </w:r>
+      <w:r>
+        <w:t>can</w:t>
+      </w:r>
+      <w:r>
+        <w:t xml:space="preserve"> compute </w:t>
+      </w:r>
+      <w:r>
+        <w:rPr>
+          <w:i/>
+          <w:iCs/>
+        </w:rPr>
+        <w:t>rewards</w:t>
+      </w:r>
+      <w:r>
+        <w:rPr>
+          <w:i/>
+          <w:iCs/>
+        </w:rPr>
+        <w:t xml:space="preserve"> </w:t>
+      </w:r>
+      <w:r>
+        <w:t>for the agent</w:t>
+      </w:r>
+      <w:r>
+        <w:rPr>
+          <w:i/>
+          <w:iCs/>
+        </w:rPr>
+        <w:t xml:space="preserve">. </w:t>
+      </w:r>
+      <w:r>
+        <w:t xml:space="preserve">Check function </w:t>
+      </w:r>
+      <w:proofErr w:type="spellStart"/>
+      <w:r>
+        <w:t>TrafficSignal</w:t>
+      </w:r>
+      <w:proofErr w:type="spellEnd"/>
+      <w:r>
+        <w:t xml:space="preserve"> </w:t>
+      </w:r>
+      <w:r>
+        <w:t>::</w:t>
+      </w:r>
+      <w:proofErr w:type="spellStart"/>
+      <w:r>
+        <w:t>compute_reward</w:t>
+      </w:r>
+      <w:proofErr w:type="spellEnd"/>
+    </w:p>
+    <w:p>
+      <w:pPr>
+        <w:pStyle w:val="ListParagraph"/>
+        <w:numPr>
+          <w:ilvl w:val="0"/>
+          <w:numId w:val="7"/>
+        </w:numPr>
+      </w:pPr>
+      <w:r>
+        <w:t xml:space="preserve">The </w:t>
+      </w:r>
+      <w:r>
+        <w:rPr>
+          <w:b/>
+          <w:bCs/>
+          <w:i/>
+          <w:iCs/>
+        </w:rPr>
+        <w:t>observation</w:t>
+      </w:r>
+      <w:r>
+        <w:t xml:space="preserve"> construction is handled by </w:t>
+      </w:r>
+      <w:proofErr w:type="spellStart"/>
+      <w:proofErr w:type="gramStart"/>
+      <w:r>
+        <w:t>TrafficSignal</w:t>
+      </w:r>
+      <w:proofErr w:type="spellEnd"/>
+      <w:r>
+        <w:t>::</w:t>
+      </w:r>
+      <w:proofErr w:type="spellStart"/>
+      <w:proofErr w:type="gramEnd"/>
+      <w:r>
+        <w:t>compute_observation</w:t>
+      </w:r>
+      <w:proofErr w:type="spellEnd"/>
+    </w:p>
+    <w:p>
+      <w:r>
+        <w:rPr>
+          <w:b/>
+          <w:bCs/>
+        </w:rPr>
+        <w:t>Important performance hint</w:t>
+      </w:r>
+      <w:r>
+        <w:t xml:space="preserve">: if you define </w:t>
+      </w:r>
+      <w:r>
+        <w:t>LIBSUMO_AS_TRACI</w:t>
+      </w:r>
+      <w:r>
+        <w:t xml:space="preserve"> in the environment variables, then SUMMO will be used as a library only for simulation. You don’t have access to the GUI / rendering the simulation, but it will help evaluate the algorithms at </w:t>
+      </w:r>
+      <w:r>
+        <w:t>~</w:t>
+      </w:r>
+      <w:r>
+        <w:t>3-4 times faster on average.</w:t>
+      </w:r>
+    </w:p>
+    <w:p/>
+    <w:p>
+      <w:r>
+        <w:t>C3. Architecture</w:t>
+      </w:r>
+    </w:p>
+    <w:p>
+      <w:r>
+        <w:t xml:space="preserve">In the case of a </w:t>
+      </w:r>
+      <w:r>
+        <w:rPr>
+          <w:b/>
+          <w:bCs/>
+        </w:rPr>
+        <w:t>single-agent</w:t>
+      </w:r>
+      <w:r>
+        <w:t xml:space="preserve"> specification, </w:t>
+      </w:r>
+      <w:proofErr w:type="spellStart"/>
+      <w:r>
+        <w:t>SummoEnvironment</w:t>
+      </w:r>
+      <w:proofErr w:type="spellEnd"/>
+      <w:r>
+        <w:t xml:space="preserve"> is enough. This can be easily wrapped around the environments in common RL libraries such as </w:t>
+      </w:r>
+      <w:proofErr w:type="spellStart"/>
+      <w:r>
+        <w:t>TFAgents</w:t>
+      </w:r>
+      <w:proofErr w:type="spellEnd"/>
+      <w:r>
+        <w:t xml:space="preserve"> or Baselines3, as example massa_rl_baseline3_dqn.py shows.</w:t>
+      </w:r>
+    </w:p>
+    <w:p>
+      <w:r>
+        <w:t xml:space="preserve"> </w:t>
+      </w:r>
+      <w:r>
+        <w:rPr>
+          <w:b/>
+          <w:bCs/>
+        </w:rPr>
+        <w:t>The</w:t>
+      </w:r>
+      <w:r>
+        <w:rPr>
+          <w:b/>
+          <w:bCs/>
+        </w:rPr>
+        <w:t xml:space="preserve"> full architecture</w:t>
+      </w:r>
+      <w:r>
+        <w:t xml:space="preserve"> in the case multi-agent specification is depicted below:</w:t>
+      </w:r>
+    </w:p>
+    <w:p>
+      <w:pPr>
+        <w:jc w:val="center"/>
+      </w:pPr>
+      <w:r>
+        <w:rPr>
+          <w:noProof/>
+        </w:rPr>
+        <w:lastRenderedPageBreak/>
+        <w:drawing>
+          <wp:inline distT="0" distB="0" distL="0" distR="0" wp14:anchorId="6C41128B" wp14:editId="7612967F">
+            <wp:extent cx="4415849" cy="5423647"/>
+            <wp:effectExtent l="0" t="0" r="0" b="0"/>
+            <wp:docPr id="7" name="Picture 7" descr="Diagram&#10;&#10;Description automatically generated"/>
+            <wp:cNvGraphicFramePr>
+              <a:graphicFrameLocks xmlns:a="http://schemas.openxmlformats.org/drawingml/2006/main" noChangeAspect="1"/>
+            </wp:cNvGraphicFramePr>
+            <a:graphic xmlns:a="http://schemas.openxmlformats.org/drawingml/2006/main">
+              <a:graphicData uri="http://schemas.openxmlformats.org/drawingml/2006/picture">
+                <pic:pic xmlns:pic="http://schemas.openxmlformats.org/drawingml/2006/picture">
+                  <pic:nvPicPr>
+                    <pic:cNvPr id="7" name="Picture 7" descr="Diagram&#10;&#10;Description automatically generated"/>
+                    <pic:cNvPicPr>
+                      <a:picLocks noChangeAspect="1" noChangeArrowheads="1"/>
+                    </pic:cNvPicPr>
+                  </pic:nvPicPr>
+                  <pic:blipFill>
+                    <a:blip r:embed="rId17" cstate="print">
+                      <a:extLst>
+                        <a:ext uri="{28A0092B-C50C-407E-A947-70E740481C1C}">
+                          <a14:useLocalDpi xmlns:a14="http://schemas.microsoft.com/office/drawing/2010/main" val="0"/>
+                        </a:ext>
+                      </a:extLst>
+                    </a:blip>
+                    <a:srcRect/>
+                    <a:stretch>
+                      <a:fillRect/>
+                    </a:stretch>
+                  </pic:blipFill>
+                  <pic:spPr bwMode="auto">
+                    <a:xfrm>
+                      <a:off x="0" y="0"/>
+                      <a:ext cx="4416853" cy="5424880"/>
+                    </a:xfrm>
+                    <a:prstGeom prst="rect">
+                      <a:avLst/>
+                    </a:prstGeom>
+                    <a:noFill/>
+                    <a:ln>
+                      <a:noFill/>
+                    </a:ln>
+                  </pic:spPr>
+                </pic:pic>
+              </a:graphicData>
+            </a:graphic>
+          </wp:inline>
+        </w:drawing>
+      </w:r>
+    </w:p>
+    <w:p/>
+    <w:p>
+      <w:r>
+        <w:t xml:space="preserve">The purpose of </w:t>
+      </w:r>
+      <w:proofErr w:type="spellStart"/>
+      <w:r>
+        <w:t>SumoEnvironmentPZ</w:t>
+      </w:r>
+      <w:proofErr w:type="spellEnd"/>
+      <w:r>
+        <w:t xml:space="preserve"> class is to be the adapter between the </w:t>
+      </w:r>
+      <w:proofErr w:type="spellStart"/>
+      <w:r>
+        <w:t>AECEnv</w:t>
+      </w:r>
+      <w:proofErr w:type="spellEnd"/>
+      <w:r>
+        <w:t xml:space="preserve"> defined in the </w:t>
+      </w:r>
+      <w:proofErr w:type="spellStart"/>
+      <w:r>
+        <w:t>PeetinZoo</w:t>
+      </w:r>
+      <w:proofErr w:type="spellEnd"/>
+      <w:r>
+        <w:t xml:space="preserve"> library and the </w:t>
+      </w:r>
+      <w:proofErr w:type="spellStart"/>
+      <w:r>
+        <w:t>SumoEnviornment</w:t>
+      </w:r>
+      <w:proofErr w:type="spellEnd"/>
+      <w:r>
+        <w:t xml:space="preserve"> class.</w:t>
+      </w:r>
+      <w:r>
+        <w:t xml:space="preserve"> </w:t>
+      </w:r>
+    </w:p>
+    <w:p>
+      <w:r>
+        <w:t xml:space="preserve">The Wrappers layers are various classes that add (through inheritance) support for transforming the </w:t>
+      </w:r>
+      <w:proofErr w:type="spellStart"/>
+      <w:r>
+        <w:t>SumoEnviornment’s</w:t>
+      </w:r>
+      <w:proofErr w:type="spellEnd"/>
+      <w:r>
+        <w:t xml:space="preserve"> operations for pre/post processing of observations, actions, inputs, rewards. For </w:t>
+      </w:r>
+      <w:proofErr w:type="gramStart"/>
+      <w:r>
+        <w:t>example</w:t>
+      </w:r>
+      <w:proofErr w:type="gramEnd"/>
+      <w:r>
+        <w:t xml:space="preserve"> </w:t>
+      </w:r>
+      <w:proofErr w:type="spellStart"/>
+      <w:r>
+        <w:t>OutOfBoundaryWrapper</w:t>
+      </w:r>
+      <w:proofErr w:type="spellEnd"/>
+      <w:r>
+        <w:t xml:space="preserve"> is one that does checking of boundaries of the environment, while </w:t>
+      </w:r>
+      <w:proofErr w:type="spellStart"/>
+      <w:r>
+        <w:t>OrderEnforcerWrapper</w:t>
+      </w:r>
+      <w:proofErr w:type="spellEnd"/>
+      <w:r>
+        <w:t xml:space="preserve"> </w:t>
+      </w:r>
+      <w:r>
+        <w:t>could</w:t>
+      </w:r>
+      <w:r>
+        <w:t xml:space="preserve"> enforce the action execution in a specific way.</w:t>
+      </w:r>
+      <w:r>
+        <w:t xml:space="preserve">  The Pad wrappers are used to make sure that observations and actions have the same shape (padding with 0s in general). The idea behind is that each agent could have a different number of lanes, thus the MDP definition given in C1 will have different observation spaces and actions by default.</w:t>
+      </w:r>
+    </w:p>
+    <w:p/>
+    <w:p>
+      <w:r>
+        <w:lastRenderedPageBreak/>
+        <w:t xml:space="preserve">The difference between </w:t>
+      </w:r>
+      <w:proofErr w:type="spellStart"/>
+      <w:r>
+        <w:rPr>
+          <w:i/>
+          <w:iCs/>
+        </w:rPr>
+        <w:t>PeetingZooEnv</w:t>
+      </w:r>
+      <w:proofErr w:type="spellEnd"/>
+      <w:r>
+        <w:t xml:space="preserve"> and </w:t>
+      </w:r>
+      <w:proofErr w:type="spellStart"/>
+      <w:r>
+        <w:rPr>
+          <w:i/>
+          <w:iCs/>
+        </w:rPr>
+        <w:t>ParallelPeetingZooEnv</w:t>
+      </w:r>
+      <w:proofErr w:type="spellEnd"/>
+      <w:r>
+        <w:rPr>
+          <w:i/>
+          <w:iCs/>
+        </w:rPr>
+        <w:t xml:space="preserve">, </w:t>
+      </w:r>
+      <w:r>
+        <w:t xml:space="preserve">is that the first considers that each agent knows what other </w:t>
+      </w:r>
+      <w:proofErr w:type="gramStart"/>
+      <w:r>
+        <w:t>agents</w:t>
+      </w:r>
+      <w:proofErr w:type="gramEnd"/>
+      <w:r>
+        <w:t xml:space="preserve"> decision was on each step, thus acts in a sequential fixed order. The second one uses the </w:t>
+      </w:r>
+      <w:r>
+        <w:rPr>
+          <w:rFonts w:cstheme="minorHAnsi"/>
+        </w:rPr>
+        <w:t xml:space="preserve">concept of </w:t>
+      </w:r>
+      <w:r>
+        <w:rPr>
+          <w:rStyle w:val="Emphasis"/>
+          <w:rFonts w:cstheme="minorHAnsi"/>
+          <w:color w:val="24292E"/>
+          <w:shd w:val="clear" w:color="auto" w:fill="FFFFFF"/>
+        </w:rPr>
+        <w:t>Partially Observable Stochastic Games</w:t>
+      </w:r>
+      <w:r>
+        <w:rPr>
+          <w:rFonts w:cstheme="minorHAnsi"/>
+          <w:color w:val="24292E"/>
+          <w:shd w:val="clear" w:color="auto" w:fill="FFFFFF"/>
+        </w:rPr>
+        <w:t> (POSGs) </w:t>
+      </w:r>
+      <w:r>
+        <w:rPr>
+          <w:rFonts w:cstheme="minorHAnsi"/>
+          <w:color w:val="24292E"/>
+          <w:shd w:val="clear" w:color="auto" w:fill="FFFFFF"/>
+        </w:rPr>
+        <w:t xml:space="preserve"> , where the agent</w:t>
+      </w:r>
+      <w:r>
+        <w:rPr>
+          <w:rFonts w:ascii="Segoe UI" w:hAnsi="Segoe UI" w:cs="Segoe UI"/>
+          <w:color w:val="24292E"/>
+          <w:shd w:val="clear" w:color="auto" w:fill="FFFFFF"/>
+        </w:rPr>
+        <w:t xml:space="preserve"> can’t see what other agents did on the current step, </w:t>
+      </w:r>
+      <w:proofErr w:type="gramStart"/>
+      <w:r>
+        <w:rPr>
+          <w:rFonts w:ascii="Segoe UI" w:hAnsi="Segoe UI" w:cs="Segoe UI"/>
+          <w:color w:val="24292E"/>
+          <w:shd w:val="clear" w:color="auto" w:fill="FFFFFF"/>
+        </w:rPr>
+        <w:t>i.e.</w:t>
+      </w:r>
+      <w:proofErr w:type="gramEnd"/>
+      <w:r>
+        <w:rPr>
+          <w:rFonts w:ascii="Segoe UI" w:hAnsi="Segoe UI" w:cs="Segoe UI"/>
+          <w:color w:val="24292E"/>
+          <w:shd w:val="clear" w:color="auto" w:fill="FFFFFF"/>
+        </w:rPr>
+        <w:t xml:space="preserve"> they act in parallel.</w:t>
+      </w:r>
+      <w:r>
+        <w:rPr>
+          <w:rFonts w:ascii="Segoe UI" w:hAnsi="Segoe UI" w:cs="Segoe UI"/>
+          <w:color w:val="24292E"/>
+          <w:shd w:val="clear" w:color="auto" w:fill="FFFFFF"/>
+        </w:rPr>
+        <w:t xml:space="preserve"> From our point of view, this second model is the most realistic one and it is selected by default in the implementation.</w:t>
+      </w:r>
+      <w:r>
+        <w:br/>
+      </w:r>
+    </w:p>
+    <w:p>
+      <w:r>
+        <w:t xml:space="preserve">To </w:t>
+      </w:r>
+      <w:r>
+        <w:t>leverage</w:t>
+      </w:r>
+      <w:r>
+        <w:t xml:space="preserve"> </w:t>
+      </w:r>
+      <w:proofErr w:type="spellStart"/>
+      <w:r>
+        <w:rPr>
+          <w:b/>
+          <w:bCs/>
+        </w:rPr>
+        <w:t>RLLib</w:t>
+      </w:r>
+      <w:proofErr w:type="spellEnd"/>
+      <w:r>
+        <w:rPr>
+          <w:b/>
+          <w:bCs/>
+        </w:rPr>
+        <w:t xml:space="preserve"> </w:t>
+      </w:r>
+      <w:r>
+        <w:t>infrastructure (</w:t>
+      </w:r>
+      <w:hyperlink r:id="rId18" w:history="1">
         <w:r>
           <w:rPr>
             <w:rStyle w:val="Hyperlink"/>
           </w:rPr>
-          <w:t>https://github.com/Farama-Foundation/PettingZoo/blob/master/tutorials/rllib_pistonball.py</w:t>
+          <w:t>https://docs.ray.io/en/latest/rllib.html</w:t>
         </w:r>
       </w:hyperlink>
-    </w:p>
-    <w:p>
-      <w:pPr>
-        <w:pStyle w:val="ListParagraph"/>
-        <w:numPr>
-          <w:ilvl w:val="1"/>
-          <w:numId w:val="2"/>
-        </w:numPr>
-      </w:pPr>
-      <w:r>
-        <w:t>Check how other algorithms work</w:t>
-      </w:r>
-      <w:r>
-        <w:t>, DDPG ? Seems like policy gradient methods are best</w:t>
+      <w:r>
+        <w:t>) for distribution of learning and/or inference</w:t>
+      </w:r>
+      <w:r>
+        <w:t xml:space="preserve">, the instantiated </w:t>
+      </w:r>
+      <w:proofErr w:type="spellStart"/>
+      <w:r>
+        <w:t>EnviornmnetInstace</w:t>
+      </w:r>
+      <w:proofErr w:type="spellEnd"/>
+      <w:r>
+        <w:t xml:space="preserve"> (one of the too </w:t>
+      </w:r>
+      <w:proofErr w:type="spellStart"/>
+      <w:r>
+        <w:t>PeetingZooEnv</w:t>
+      </w:r>
+      <w:proofErr w:type="spellEnd"/>
+      <w:r>
+        <w:t xml:space="preserve"> or </w:t>
+      </w:r>
+      <w:proofErr w:type="spellStart"/>
+      <w:r>
+        <w:t>ParallelPeetingZooEnv</w:t>
+      </w:r>
+      <w:proofErr w:type="spellEnd"/>
+      <w:r>
+        <w:t xml:space="preserve">), is injected in the </w:t>
+      </w:r>
+      <w:proofErr w:type="spellStart"/>
+      <w:r>
+        <w:t>RLLib</w:t>
+      </w:r>
+      <w:proofErr w:type="spellEnd"/>
+      <w:r>
+        <w:t xml:space="preserve"> framework </w:t>
+      </w:r>
+      <w:r>
+        <w:t>as in the following picture:</w:t>
+      </w:r>
+    </w:p>
+    <w:p/>
+    <w:p>
+      <w:r>
+        <w:object w:dxaOrig="392" w:dyaOrig="4320" w14:anchorId="13F5964D">
+          <v:shapetype id="_x0000_t75" coordsize="21600,21600" o:spt="75" o:preferrelative="t" path="m@4@5l@4@11@9@11@9@5xe" filled="f" stroked="f">
+            <v:stroke joinstyle="miter"/>
+            <v:formulas>
+              <v:f eqn="if lineDrawn pixelLineWidth 0"/>
+              <v:f eqn="sum @0 1 0"/>
+              <v:f eqn="sum 0 0 @1"/>
+              <v:f eqn="prod @2 1 2"/>
+              <v:f eqn="prod @3 21600 pixelWidth"/>
+              <v:f eqn="prod @3 21600 pixelHeight"/>
+              <v:f eqn="sum @0 0 1"/>
+              <v:f eqn="prod @6 1 2"/>
+              <v:f eqn="prod @7 21600 pixelWidth"/>
+              <v:f eqn="sum @8 21600 0"/>
+              <v:f eqn="prod @7 21600 pixelHeight"/>
+              <v:f eqn="sum @10 21600 0"/>
+            </v:formulas>
+            <v:path o:extrusionok="f" gradientshapeok="t" o:connecttype="rect"/>
+            <o:lock v:ext="edit" aspectratio="t"/>
+          </v:shapetype>
+          <v:shape id="_x0000_i1039" type="#_x0000_t75" style="width:507.55pt;height:3in" o:ole="">
+            <v:imagedata r:id="rId19" o:title=""/>
+          </v:shape>
+          <o:OLEObject Type="Embed" ProgID="Paint.Picture" ShapeID="_x0000_i1039" DrawAspect="Content" ObjectID="_1699457409" r:id="rId20"/>
+        </w:object>
+      </w:r>
+    </w:p>
+    <w:p>
+      <w:r>
+        <w:t xml:space="preserve">The action distribution comes back to </w:t>
+      </w:r>
+      <w:proofErr w:type="spellStart"/>
+      <w:r>
+        <w:rPr>
+          <w:i/>
+          <w:iCs/>
+        </w:rPr>
+        <w:t>TrafficSignal</w:t>
+      </w:r>
+      <w:proofErr w:type="spellEnd"/>
+      <w:r>
+        <w:rPr>
+          <w:i/>
+          <w:iCs/>
+        </w:rPr>
+        <w:t xml:space="preserve"> </w:t>
+      </w:r>
+      <w:r>
+        <w:t xml:space="preserve">in the end, which acts according to the sampled action from </w:t>
+      </w:r>
+      <w:r>
+        <w:t>Action D</w:t>
+      </w:r>
+      <w:r>
+        <w:t>istribution</w:t>
+      </w:r>
+      <w:r>
+        <w:t>’s</w:t>
+      </w:r>
+      <w:r>
+        <w:t xml:space="preserve"> result.</w:t>
+      </w:r>
+    </w:p>
+    <w:p>
+      <w:r>
+        <w:t>C3. Results comparisons</w:t>
+      </w:r>
+    </w:p>
+    <w:p/>
+    <w:p>
+      <w:pPr>
+        <w:rPr>
+          <w:color w:val="FF0000"/>
+        </w:rPr>
+      </w:pPr>
+      <w:r>
+        <w:rPr>
+          <w:color w:val="FF0000"/>
+        </w:rPr>
+        <w:t>TODO: add results on 4-5 different algorithms to compare on a map.</w:t>
       </w:r>
     </w:p>
     <w:p/>
@@ -1548,7 +2562,7 @@
       <w:r>
         <w:t xml:space="preserve">Some ideas: </w:t>
       </w:r>
-      <w:hyperlink r:id="rId17" w:history="1">
+      <w:hyperlink r:id="rId21" w:history="1">
         <w:r>
           <w:rPr>
             <w:rStyle w:val="Hyperlink"/>
@@ -1838,6 +2852,119 @@
     </w:lvl>
   </w:abstractNum>
   <w:abstractNum w:abstractNumId="3" w15:restartNumberingAfterBreak="0">
+    <w:nsid w:val="441A4A65"/>
+    <w:multiLevelType w:val="hybridMultilevel"/>
+    <w:tmpl w:val="86780CAC"/>
+    <w:lvl w:ilvl="0" w:tplc="B8B2FDB6">
+      <w:start w:val="1"/>
+      <w:numFmt w:val="bullet"/>
+      <w:lvlText w:val="-"/>
+      <w:lvlJc w:val="left"/>
+      <w:pPr>
+        <w:ind w:left="1800" w:hanging="360"/>
+      </w:pPr>
+      <w:rPr>
+        <w:rFonts w:ascii="Calibri" w:eastAsiaTheme="minorHAnsi" w:hAnsi="Calibri" w:cs="Calibri" w:hint="default"/>
+      </w:rPr>
+    </w:lvl>
+    <w:lvl w:ilvl="1" w:tplc="04090003" w:tentative="1">
+      <w:start w:val="1"/>
+      <w:numFmt w:val="bullet"/>
+      <w:lvlText w:val="o"/>
+      <w:lvlJc w:val="left"/>
+      <w:pPr>
+        <w:ind w:left="1440" w:hanging="360"/>
+      </w:pPr>
+      <w:rPr>
+        <w:rFonts w:ascii="Courier New" w:hAnsi="Courier New" w:cs="Courier New" w:hint="default"/>
+      </w:rPr>
+    </w:lvl>
+    <w:lvl w:ilvl="2" w:tplc="04090005" w:tentative="1">
+      <w:start w:val="1"/>
+      <w:numFmt w:val="bullet"/>
+      <w:lvlText w:val=""/>
+      <w:lvlJc w:val="left"/>
+      <w:pPr>
+        <w:ind w:left="2160" w:hanging="360"/>
+      </w:pPr>
+      <w:rPr>
+        <w:rFonts w:ascii="Wingdings" w:hAnsi="Wingdings" w:hint="default"/>
+      </w:rPr>
+    </w:lvl>
+    <w:lvl w:ilvl="3" w:tplc="04090001" w:tentative="1">
+      <w:start w:val="1"/>
+      <w:numFmt w:val="bullet"/>
+      <w:lvlText w:val=""/>
+      <w:lvlJc w:val="left"/>
+      <w:pPr>
+        <w:ind w:left="2880" w:hanging="360"/>
+      </w:pPr>
+      <w:rPr>
+        <w:rFonts w:ascii="Symbol" w:hAnsi="Symbol" w:hint="default"/>
+      </w:rPr>
+    </w:lvl>
+    <w:lvl w:ilvl="4" w:tplc="04090003" w:tentative="1">
+      <w:start w:val="1"/>
+      <w:numFmt w:val="bullet"/>
+      <w:lvlText w:val="o"/>
+      <w:lvlJc w:val="left"/>
+      <w:pPr>
+        <w:ind w:left="3600" w:hanging="360"/>
+      </w:pPr>
+      <w:rPr>
+        <w:rFonts w:ascii="Courier New" w:hAnsi="Courier New" w:cs="Courier New" w:hint="default"/>
+      </w:rPr>
+    </w:lvl>
+    <w:lvl w:ilvl="5" w:tplc="04090005" w:tentative="1">
+      <w:start w:val="1"/>
+      <w:numFmt w:val="bullet"/>
+      <w:lvlText w:val=""/>
+      <w:lvlJc w:val="left"/>
+      <w:pPr>
+        <w:ind w:left="4320" w:hanging="360"/>
+      </w:pPr>
+      <w:rPr>
+        <w:rFonts w:ascii="Wingdings" w:hAnsi="Wingdings" w:hint="default"/>
+      </w:rPr>
+    </w:lvl>
+    <w:lvl w:ilvl="6" w:tplc="04090001" w:tentative="1">
+      <w:start w:val="1"/>
+      <w:numFmt w:val="bullet"/>
+      <w:lvlText w:val=""/>
+      <w:lvlJc w:val="left"/>
+      <w:pPr>
+        <w:ind w:left="5040" w:hanging="360"/>
+      </w:pPr>
+      <w:rPr>
+        <w:rFonts w:ascii="Symbol" w:hAnsi="Symbol" w:hint="default"/>
+      </w:rPr>
+    </w:lvl>
+    <w:lvl w:ilvl="7" w:tplc="04090003" w:tentative="1">
+      <w:start w:val="1"/>
+      <w:numFmt w:val="bullet"/>
+      <w:lvlText w:val="o"/>
+      <w:lvlJc w:val="left"/>
+      <w:pPr>
+        <w:ind w:left="5760" w:hanging="360"/>
+      </w:pPr>
+      <w:rPr>
+        <w:rFonts w:ascii="Courier New" w:hAnsi="Courier New" w:cs="Courier New" w:hint="default"/>
+      </w:rPr>
+    </w:lvl>
+    <w:lvl w:ilvl="8" w:tplc="04090005" w:tentative="1">
+      <w:start w:val="1"/>
+      <w:numFmt w:val="bullet"/>
+      <w:lvlText w:val=""/>
+      <w:lvlJc w:val="left"/>
+      <w:pPr>
+        <w:ind w:left="6480" w:hanging="360"/>
+      </w:pPr>
+      <w:rPr>
+        <w:rFonts w:ascii="Wingdings" w:hAnsi="Wingdings" w:hint="default"/>
+      </w:rPr>
+    </w:lvl>
+  </w:abstractNum>
+  <w:abstractNum w:abstractNumId="4" w15:restartNumberingAfterBreak="0">
     <w:nsid w:val="44327AF3"/>
     <w:multiLevelType w:val="hybridMultilevel"/>
     <w:tmpl w:val="5FA844F8"/>
@@ -1950,7 +3077,7 @@
       </w:rPr>
     </w:lvl>
   </w:abstractNum>
-  <w:abstractNum w:abstractNumId="4" w15:restartNumberingAfterBreak="0">
+  <w:abstractNum w:abstractNumId="5" w15:restartNumberingAfterBreak="0">
     <w:nsid w:val="512A7A40"/>
     <w:multiLevelType w:val="hybridMultilevel"/>
     <w:tmpl w:val="4E32363C"/>
@@ -2063,7 +3190,7 @@
       </w:rPr>
     </w:lvl>
   </w:abstractNum>
-  <w:abstractNum w:abstractNumId="5" w15:restartNumberingAfterBreak="0">
+  <w:abstractNum w:abstractNumId="6" w15:restartNumberingAfterBreak="0">
     <w:nsid w:val="64736EBF"/>
     <w:multiLevelType w:val="hybridMultilevel"/>
     <w:tmpl w:val="3552D20E"/>
@@ -2071,6 +3198,95 @@
       <w:start w:val="1"/>
       <w:numFmt w:val="upperLetter"/>
       <w:lvlText w:val="%1."/>
+      <w:lvlJc w:val="left"/>
+      <w:pPr>
+        <w:ind w:left="720" w:hanging="360"/>
+      </w:pPr>
+      <w:rPr>
+        <w:rFonts w:hint="default"/>
+      </w:rPr>
+    </w:lvl>
+    <w:lvl w:ilvl="1" w:tplc="04090019" w:tentative="1">
+      <w:start w:val="1"/>
+      <w:numFmt w:val="lowerLetter"/>
+      <w:lvlText w:val="%2."/>
+      <w:lvlJc w:val="left"/>
+      <w:pPr>
+        <w:ind w:left="1440" w:hanging="360"/>
+      </w:pPr>
+    </w:lvl>
+    <w:lvl w:ilvl="2" w:tplc="0409001B" w:tentative="1">
+      <w:start w:val="1"/>
+      <w:numFmt w:val="lowerRoman"/>
+      <w:lvlText w:val="%3."/>
+      <w:lvlJc w:val="right"/>
+      <w:pPr>
+        <w:ind w:left="2160" w:hanging="180"/>
+      </w:pPr>
+    </w:lvl>
+    <w:lvl w:ilvl="3" w:tplc="0409000F" w:tentative="1">
+      <w:start w:val="1"/>
+      <w:numFmt w:val="decimal"/>
+      <w:lvlText w:val="%4."/>
+      <w:lvlJc w:val="left"/>
+      <w:pPr>
+        <w:ind w:left="2880" w:hanging="360"/>
+      </w:pPr>
+    </w:lvl>
+    <w:lvl w:ilvl="4" w:tplc="04090019" w:tentative="1">
+      <w:start w:val="1"/>
+      <w:numFmt w:val="lowerLetter"/>
+      <w:lvlText w:val="%5."/>
+      <w:lvlJc w:val="left"/>
+      <w:pPr>
+        <w:ind w:left="3600" w:hanging="360"/>
+      </w:pPr>
+    </w:lvl>
+    <w:lvl w:ilvl="5" w:tplc="0409001B" w:tentative="1">
+      <w:start w:val="1"/>
+      <w:numFmt w:val="lowerRoman"/>
+      <w:lvlText w:val="%6."/>
+      <w:lvlJc w:val="right"/>
+      <w:pPr>
+        <w:ind w:left="4320" w:hanging="180"/>
+      </w:pPr>
+    </w:lvl>
+    <w:lvl w:ilvl="6" w:tplc="0409000F" w:tentative="1">
+      <w:start w:val="1"/>
+      <w:numFmt w:val="decimal"/>
+      <w:lvlText w:val="%7."/>
+      <w:lvlJc w:val="left"/>
+      <w:pPr>
+        <w:ind w:left="5040" w:hanging="360"/>
+      </w:pPr>
+    </w:lvl>
+    <w:lvl w:ilvl="7" w:tplc="04090019" w:tentative="1">
+      <w:start w:val="1"/>
+      <w:numFmt w:val="lowerLetter"/>
+      <w:lvlText w:val="%8."/>
+      <w:lvlJc w:val="left"/>
+      <w:pPr>
+        <w:ind w:left="5760" w:hanging="360"/>
+      </w:pPr>
+    </w:lvl>
+    <w:lvl w:ilvl="8" w:tplc="0409001B" w:tentative="1">
+      <w:start w:val="1"/>
+      <w:numFmt w:val="lowerRoman"/>
+      <w:lvlText w:val="%9."/>
+      <w:lvlJc w:val="right"/>
+      <w:pPr>
+        <w:ind w:left="6480" w:hanging="180"/>
+      </w:pPr>
+    </w:lvl>
+  </w:abstractNum>
+  <w:abstractNum w:abstractNumId="7" w15:restartNumberingAfterBreak="0">
+    <w:nsid w:val="780075BE"/>
+    <w:multiLevelType w:val="hybridMultilevel"/>
+    <w:tmpl w:val="18D28F0C"/>
+    <w:lvl w:ilvl="0" w:tplc="5D366968">
+      <w:start w:val="1"/>
+      <w:numFmt w:val="lowerLetter"/>
+      <w:lvlText w:val="(%1)"/>
       <w:lvlJc w:val="left"/>
       <w:pPr>
         <w:ind w:left="720" w:hanging="360"/>
@@ -2159,16 +3375,22 @@
     <w:abstractNumId w:val="0"/>
   </w:num>
   <w:num w:numId="3">
-    <w:abstractNumId w:val="4"/>
+    <w:abstractNumId w:val="5"/>
   </w:num>
   <w:num w:numId="4">
-    <w:abstractNumId w:val="5"/>
+    <w:abstractNumId w:val="6"/>
   </w:num>
   <w:num w:numId="5">
     <w:abstractNumId w:val="1"/>
   </w:num>
   <w:num w:numId="6">
+    <w:abstractNumId w:val="4"/>
+  </w:num>
+  <w:num w:numId="7">
     <w:abstractNumId w:val="3"/>
+  </w:num>
+  <w:num w:numId="8">
+    <w:abstractNumId w:val="7"/>
   </w:num>
 </w:numbering>
 </file>
@@ -2702,6 +3924,17 @@
       <w:szCs w:val="26"/>
     </w:rPr>
   </w:style>
+  <w:style w:type="character" w:styleId="Emphasis">
+    <w:name w:val="Emphasis"/>
+    <w:basedOn w:val="DefaultParagraphFont"/>
+    <w:uiPriority w:val="20"/>
+    <w:qFormat/>
+    <w:rsid w:val="0092023B"/>
+    <w:rPr>
+      <w:i/>
+      <w:iCs/>
+    </w:rPr>
+  </w:style>
 </w:styles>
 </file>
 

</xml_diff>

<commit_message>
Optimized plot drawing - need to fix the data race on distributed case writing
</commit_message>
<xml_diff>
--- a/MASSA/Reports/Report.docx
+++ b/MASSA/Reports/Report.docx
@@ -111,19 +111,11 @@
           <w:color w:val="000000" w:themeColor="text1"/>
         </w:rPr>
       </w:pPr>
-      <w:proofErr w:type="spellStart"/>
       <w:r>
         <w:rPr>
           <w:color w:val="000000" w:themeColor="text1"/>
         </w:rPr>
-        <w:t>Github</w:t>
-      </w:r>
-      <w:proofErr w:type="spellEnd"/>
-      <w:r>
-        <w:rPr>
-          <w:color w:val="000000" w:themeColor="text1"/>
-        </w:rPr>
-        <w:t xml:space="preserve"> address:</w:t>
+        <w:t>Github address:</w:t>
       </w:r>
       <w:r>
         <w:rPr>
@@ -189,13 +181,8 @@
       </w:hyperlink>
     </w:p>
     <w:p>
-      <w:proofErr w:type="spellStart"/>
-      <w:r>
-        <w:t>Github</w:t>
-      </w:r>
-      <w:proofErr w:type="spellEnd"/>
-      <w:r>
-        <w:t xml:space="preserve">: </w:t>
+      <w:r>
+        <w:t xml:space="preserve">Github: </w:t>
       </w:r>
       <w:hyperlink r:id="rId7" w:history="1">
         <w:r>
@@ -303,29 +290,13 @@
         </w:numPr>
       </w:pPr>
       <w:r>
-        <w:t xml:space="preserve">Using </w:t>
-      </w:r>
-      <w:proofErr w:type="spellStart"/>
-      <w:r>
-        <w:t>OSMWizard</w:t>
-      </w:r>
-      <w:proofErr w:type="spellEnd"/>
-      <w:r>
-        <w:t xml:space="preserve"> and SUMO we can </w:t>
+        <w:t xml:space="preserve">Using OSMWizard and SUMO we can </w:t>
       </w:r>
       <w:r>
         <w:t xml:space="preserve">capture real data from Bucharest. </w:t>
       </w:r>
       <w:r>
-        <w:t xml:space="preserve">Check folder </w:t>
-      </w:r>
-      <w:proofErr w:type="spellStart"/>
-      <w:r>
-        <w:t>MASSA_Bucuresti</w:t>
-      </w:r>
-      <w:proofErr w:type="spellEnd"/>
-      <w:r>
-        <w:t xml:space="preserve"> for a few examples</w:t>
+        <w:t>Check folder MASSA_Bucuresti for a few examples</w:t>
       </w:r>
       <w:r>
         <w:t>(see the other document in this folder to see how I did this).</w:t>
@@ -509,195 +480,66 @@
           <w:bCs/>
         </w:rPr>
       </w:pPr>
-      <w:proofErr w:type="spellStart"/>
       <w:r>
         <w:rPr>
           <w:b/>
           <w:bCs/>
         </w:rPr>
-        <w:t>obs</w:t>
-      </w:r>
-      <w:proofErr w:type="spellEnd"/>
+        <w:t>obs = [phase_one_hot, min_green, lane_1_density,...,lane_n_density, lane_1_queue,...,lane_n_queue]</w:t>
+      </w:r>
+    </w:p>
+    <w:p>
       <w:r>
         <w:rPr>
           <w:b/>
           <w:bCs/>
         </w:rPr>
-        <w:t xml:space="preserve"> = [</w:t>
-      </w:r>
-      <w:proofErr w:type="spellStart"/>
+        <w:t>phase_one_hot</w:t>
+      </w:r>
+      <w:r>
+        <w:t xml:space="preserve"> </w:t>
+      </w:r>
+      <w:r>
+        <w:t>:</w:t>
+      </w:r>
+      <w:r>
+        <w:t xml:space="preserve"> one-hot encoded vector indicating the current active green phase</w:t>
+      </w:r>
+    </w:p>
+    <w:p>
       <w:r>
         <w:rPr>
           <w:b/>
           <w:bCs/>
         </w:rPr>
-        <w:t>phase_one_hot</w:t>
-      </w:r>
-      <w:proofErr w:type="spellEnd"/>
+        <w:t>min_green</w:t>
+      </w:r>
+      <w:r>
+        <w:t xml:space="preserve"> is a binary variable indicating whether min_green seconds have already passed in the current phase</w:t>
+      </w:r>
+    </w:p>
+    <w:p>
       <w:r>
         <w:rPr>
           <w:b/>
           <w:bCs/>
         </w:rPr>
-        <w:t xml:space="preserve">, </w:t>
-      </w:r>
-      <w:proofErr w:type="spellStart"/>
+        <w:t>lane_i_density</w:t>
+      </w:r>
+      <w:r>
+        <w:t xml:space="preserve"> is the number of vehicles in incoming lane i dividided by the total capacity of the lane</w:t>
+      </w:r>
+    </w:p>
+    <w:p>
       <w:r>
         <w:rPr>
           <w:b/>
           <w:bCs/>
         </w:rPr>
-        <w:t>min_green</w:t>
-      </w:r>
-      <w:proofErr w:type="spellEnd"/>
-      <w:r>
-        <w:rPr>
-          <w:b/>
-          <w:bCs/>
-        </w:rPr>
-        <w:t>, lane_1_</w:t>
-      </w:r>
-      <w:proofErr w:type="gramStart"/>
-      <w:r>
-        <w:rPr>
-          <w:b/>
-          <w:bCs/>
-        </w:rPr>
-        <w:t>density,...</w:t>
-      </w:r>
-      <w:proofErr w:type="gramEnd"/>
-      <w:r>
-        <w:rPr>
-          <w:b/>
-          <w:bCs/>
-        </w:rPr>
-        <w:t>,</w:t>
-      </w:r>
-      <w:proofErr w:type="spellStart"/>
-      <w:r>
-        <w:rPr>
-          <w:b/>
-          <w:bCs/>
-        </w:rPr>
-        <w:t>lane_n_density</w:t>
-      </w:r>
-      <w:proofErr w:type="spellEnd"/>
-      <w:r>
-        <w:rPr>
-          <w:b/>
-          <w:bCs/>
-        </w:rPr>
-        <w:t>, lane_1_queue,...,</w:t>
-      </w:r>
-      <w:proofErr w:type="spellStart"/>
-      <w:r>
-        <w:rPr>
-          <w:b/>
-          <w:bCs/>
-        </w:rPr>
-        <w:t>lane_n_queue</w:t>
-      </w:r>
-      <w:proofErr w:type="spellEnd"/>
-      <w:r>
-        <w:rPr>
-          <w:b/>
-          <w:bCs/>
-        </w:rPr>
-        <w:t>]</w:t>
-      </w:r>
-    </w:p>
-    <w:p>
-      <w:proofErr w:type="spellStart"/>
-      <w:r>
-        <w:rPr>
-          <w:b/>
-          <w:bCs/>
-        </w:rPr>
-        <w:t>phase_one_hot</w:t>
-      </w:r>
-      <w:proofErr w:type="spellEnd"/>
-      <w:r>
-        <w:t xml:space="preserve"> </w:t>
-      </w:r>
-      <w:r>
-        <w:t>:</w:t>
-      </w:r>
-      <w:r>
-        <w:t xml:space="preserve"> one-hot encoded vector indicating the current active green phase</w:t>
-      </w:r>
-    </w:p>
-    <w:p>
-      <w:proofErr w:type="spellStart"/>
-      <w:r>
-        <w:rPr>
-          <w:b/>
-          <w:bCs/>
-        </w:rPr>
-        <w:t>min_green</w:t>
-      </w:r>
-      <w:proofErr w:type="spellEnd"/>
-      <w:r>
-        <w:t xml:space="preserve"> is a binary variable indicating whether </w:t>
-      </w:r>
-      <w:proofErr w:type="spellStart"/>
-      <w:r>
-        <w:t>min_green</w:t>
-      </w:r>
-      <w:proofErr w:type="spellEnd"/>
-      <w:r>
-        <w:t xml:space="preserve"> seconds have already passed in the current phase</w:t>
-      </w:r>
-    </w:p>
-    <w:p>
-      <w:proofErr w:type="spellStart"/>
-      <w:r>
-        <w:rPr>
-          <w:b/>
-          <w:bCs/>
-        </w:rPr>
-        <w:t>lane_i_density</w:t>
-      </w:r>
-      <w:proofErr w:type="spellEnd"/>
-      <w:r>
-        <w:t xml:space="preserve"> is the number of vehicles in incoming lane </w:t>
-      </w:r>
-      <w:proofErr w:type="spellStart"/>
-      <w:r>
-        <w:t>i</w:t>
-      </w:r>
-      <w:proofErr w:type="spellEnd"/>
-      <w:r>
-        <w:t xml:space="preserve"> </w:t>
-      </w:r>
-      <w:proofErr w:type="spellStart"/>
-      <w:r>
-        <w:t>dividided</w:t>
-      </w:r>
-      <w:proofErr w:type="spellEnd"/>
-      <w:r>
-        <w:t xml:space="preserve"> by the total capacity of the lane</w:t>
-      </w:r>
-    </w:p>
-    <w:p>
-      <w:proofErr w:type="spellStart"/>
-      <w:r>
-        <w:rPr>
-          <w:b/>
-          <w:bCs/>
-        </w:rPr>
         <w:t>lane_i_queue</w:t>
       </w:r>
-      <w:proofErr w:type="spellEnd"/>
-      <w:r>
-        <w:t xml:space="preserve"> the number of queued (speed below 0.1 m/s) vehicles in incoming lane </w:t>
-      </w:r>
-      <w:proofErr w:type="spellStart"/>
-      <w:r>
-        <w:t>i</w:t>
-      </w:r>
-      <w:proofErr w:type="spellEnd"/>
-      <w:r>
-        <w:t xml:space="preserve"> divided by the total capacity of the lane</w:t>
+      <w:r>
+        <w:t xml:space="preserve"> the number of queued (speed below 0.1 m/s) vehicles in incoming lane i divided by the total capacity of the lane</w:t>
       </w:r>
     </w:p>
     <w:p>
@@ -705,23 +547,10 @@
         <w:t>We</w:t>
       </w:r>
       <w:r>
-        <w:t xml:space="preserve"> can define own observation changing the method '</w:t>
-      </w:r>
-      <w:proofErr w:type="spellStart"/>
-      <w:r>
-        <w:t>compute_observation</w:t>
-      </w:r>
-      <w:proofErr w:type="spellEnd"/>
-      <w:r>
-        <w:t xml:space="preserve">' of </w:t>
-      </w:r>
-      <w:proofErr w:type="spellStart"/>
-      <w:r>
-        <w:t>TrafficSignal</w:t>
-      </w:r>
-      <w:proofErr w:type="spellEnd"/>
-      <w:r>
-        <w:t>.</w:t>
+        <w:t xml:space="preserve"> can define own observation changing the method 'compute_observation' of TrafficSignal</w:t>
+      </w:r>
+      <w:r>
+        <w:t xml:space="preserve"> (see details below)</w:t>
       </w:r>
     </w:p>
     <w:p/>
@@ -756,76 +585,28 @@
           <w:sz w:val="24"/>
           <w:szCs w:val="24"/>
         </w:rPr>
-        <w:t>The action space is discrete. Every '</w:t>
-      </w:r>
-      <w:proofErr w:type="spellStart"/>
+        <w:t>The action space is discrete. Every 'delta_time' seconds, each traffic signal agent can choose the next green phase configuration.</w:t>
+      </w:r>
       <w:r>
         <w:rPr>
           <w:sz w:val="24"/>
           <w:szCs w:val="24"/>
         </w:rPr>
-        <w:t>delta_time</w:t>
-      </w:r>
-      <w:proofErr w:type="spellEnd"/>
+        <w:t xml:space="preserve"> </w:t>
+      </w:r>
       <w:r>
         <w:rPr>
           <w:sz w:val="24"/>
           <w:szCs w:val="24"/>
         </w:rPr>
-        <w:t>' seconds, each traffic signal agent can choose the next green phase configuration.</w:t>
+        <w:t>E</w:t>
       </w:r>
       <w:r>
         <w:rPr>
           <w:sz w:val="24"/>
           <w:szCs w:val="24"/>
         </w:rPr>
-        <w:t xml:space="preserve"> </w:t>
-      </w:r>
-      <w:r>
-        <w:rPr>
-          <w:sz w:val="24"/>
-          <w:szCs w:val="24"/>
-        </w:rPr>
-        <w:t>E</w:t>
-      </w:r>
-      <w:r>
-        <w:rPr>
-          <w:sz w:val="24"/>
-          <w:szCs w:val="24"/>
-        </w:rPr>
-        <w:t xml:space="preserve">very time a phase change occurs, the next phase is </w:t>
-      </w:r>
-      <w:proofErr w:type="spellStart"/>
-      <w:r>
-        <w:rPr>
-          <w:sz w:val="24"/>
-          <w:szCs w:val="24"/>
-        </w:rPr>
-        <w:t>preeceded</w:t>
-      </w:r>
-      <w:proofErr w:type="spellEnd"/>
-      <w:r>
-        <w:rPr>
-          <w:sz w:val="24"/>
-          <w:szCs w:val="24"/>
-        </w:rPr>
-        <w:t xml:space="preserve"> by a yellow phase lasting </w:t>
-      </w:r>
-      <w:proofErr w:type="spellStart"/>
-      <w:r>
-        <w:rPr>
-          <w:sz w:val="24"/>
-          <w:szCs w:val="24"/>
-        </w:rPr>
-        <w:t>yellow_time</w:t>
-      </w:r>
-      <w:proofErr w:type="spellEnd"/>
-      <w:r>
-        <w:rPr>
-          <w:sz w:val="24"/>
-          <w:szCs w:val="24"/>
-        </w:rPr>
-        <w:t xml:space="preserve"> seconds.</w:t>
+        <w:t>very time a phase change occurs, the next phase is preeceded by a yellow phase lasting yellow_time seconds.</w:t>
       </w:r>
       <w:r>
         <w:rPr>
@@ -1033,39 +814,7 @@
           <w:sz w:val="24"/>
           <w:szCs w:val="24"/>
         </w:rPr>
-        <w:t xml:space="preserve"> method '</w:t>
-      </w:r>
-      <w:proofErr w:type="spellStart"/>
-      <w:r>
-        <w:rPr>
-          <w:sz w:val="24"/>
-          <w:szCs w:val="24"/>
-        </w:rPr>
-        <w:t>compute_reward</w:t>
-      </w:r>
-      <w:proofErr w:type="spellEnd"/>
-      <w:r>
-        <w:rPr>
-          <w:sz w:val="24"/>
-          <w:szCs w:val="24"/>
-        </w:rPr>
-        <w:t xml:space="preserve">' of </w:t>
-      </w:r>
-      <w:proofErr w:type="spellStart"/>
-      <w:r>
-        <w:rPr>
-          <w:sz w:val="24"/>
-          <w:szCs w:val="24"/>
-        </w:rPr>
-        <w:t>TrafficSignal</w:t>
-      </w:r>
-      <w:proofErr w:type="spellEnd"/>
-      <w:r>
-        <w:rPr>
-          <w:sz w:val="24"/>
-          <w:szCs w:val="24"/>
-        </w:rPr>
-        <w:t>.</w:t>
+        <w:t xml:space="preserve"> method 'compute_reward' of TrafficSignal.</w:t>
       </w:r>
     </w:p>
     <w:p/>
@@ -1181,15 +930,7 @@
         <w:t>each traffic light</w:t>
       </w:r>
       <w:r>
-        <w:t xml:space="preserve">. In this case, we use </w:t>
-      </w:r>
-      <w:proofErr w:type="spellStart"/>
-      <w:r>
-        <w:t>RLLib</w:t>
-      </w:r>
-      <w:proofErr w:type="spellEnd"/>
-      <w:r>
-        <w:t xml:space="preserve"> for massive parallelization on clusters, </w:t>
+        <w:t xml:space="preserve">. In this case, we use RLLib for massive parallelization on clusters, </w:t>
       </w:r>
       <w:r>
         <w:t>processors,</w:t>
@@ -1212,7 +953,6 @@
       <w:r>
         <w:t xml:space="preserve">normalizing the length of actions/observations, etc. We use </w:t>
       </w:r>
-      <w:proofErr w:type="spellStart"/>
       <w:r>
         <w:rPr>
           <w:i/>
@@ -1220,7 +960,6 @@
         </w:rPr>
         <w:t>supersuit</w:t>
       </w:r>
-      <w:proofErr w:type="spellEnd"/>
       <w:r>
         <w:t xml:space="preserve"> package for this. </w:t>
       </w:r>
@@ -1264,10 +1003,7 @@
         <w:t>. The code for multi-agent methods can be found in massa_marl_a3c.py. Both derive some common utilities from massa_common.py.</w:t>
       </w:r>
       <w:r>
-        <w:t xml:space="preserve"> </w:t>
-      </w:r>
-      <w:r>
-        <w:t>You can find for all these experiments the attached PyCharm configuration so if you install it, it is easy to understand the arguments and running setup.</w:t>
+        <w:t xml:space="preserve"> You can find for all these experiments the attached PyCharm configuration so if you install it, it is easy to understand the arguments and running setup.</w:t>
       </w:r>
     </w:p>
     <w:p>
@@ -1430,209 +1166,126 @@
           <w:i/>
           <w:iCs/>
         </w:rPr>
-        <w:t>-</w:t>
-      </w:r>
-      <w:proofErr w:type="spellStart"/>
+        <w:t>-outputbasepath</w:t>
+      </w:r>
+      <w:r>
+        <w:t xml:space="preserve"> ( as show in the PyCharm configuration examples) to facilitate the evaluation of results.</w:t>
+      </w:r>
+    </w:p>
+    <w:p/>
+    <w:p>
+      <w:r>
+        <w:t xml:space="preserve">C2. </w:t>
+      </w:r>
+      <w:r>
+        <w:t>Environment and c</w:t>
+      </w:r>
+      <w:r>
+        <w:t xml:space="preserve">ommunication </w:t>
+      </w:r>
+      <w:r>
+        <w:t xml:space="preserve">between </w:t>
+      </w:r>
+      <w:r>
+        <w:t>it</w:t>
+      </w:r>
+      <w:r>
+        <w:t xml:space="preserve"> and the SUMMO </w:t>
+      </w:r>
+      <w:r>
+        <w:t>simulator</w:t>
+      </w:r>
+    </w:p>
+    <w:p/>
+    <w:p>
+      <w:r>
+        <w:t xml:space="preserve">The base environment class SumoEnvironment handles the communication with SUMMO. Check the </w:t>
+      </w:r>
+      <w:r>
+        <w:t>SumoEnvironment ::</w:t>
+      </w:r>
+      <w:r>
+        <w:t>__init__</w:t>
+      </w:r>
+      <w:r>
+        <w:t xml:space="preserve"> function where we import the SUMMO Python API, find the binary</w:t>
+      </w:r>
+      <w:r>
+        <w:t xml:space="preserve"> (search for </w:t>
+      </w:r>
       <w:r>
         <w:rPr>
           <w:i/>
           <w:iCs/>
         </w:rPr>
-        <w:t>outputbasepath</w:t>
-      </w:r>
-      <w:proofErr w:type="spellEnd"/>
-      <w:r>
-        <w:t xml:space="preserve"> ( as show in the PyCharm configuration examples) to facilitate the evaluation of results.</w:t>
-      </w:r>
-    </w:p>
-    <w:p/>
-    <w:p>
-      <w:r>
-        <w:t xml:space="preserve">C2. </w:t>
-      </w:r>
-      <w:r>
-        <w:t>Environment and c</w:t>
-      </w:r>
-      <w:r>
-        <w:t xml:space="preserve">ommunication </w:t>
-      </w:r>
-      <w:r>
-        <w:t xml:space="preserve">between </w:t>
-      </w:r>
-      <w:r>
-        <w:t>it</w:t>
-      </w:r>
-      <w:r>
-        <w:t xml:space="preserve"> and the SUMMO </w:t>
-      </w:r>
-      <w:r>
-        <w:t>simulator</w:t>
-      </w:r>
-    </w:p>
-    <w:p/>
-    <w:p>
-      <w:r>
-        <w:t xml:space="preserve">The base environment class </w:t>
-      </w:r>
-      <w:proofErr w:type="spellStart"/>
-      <w:r>
-        <w:t>SumoEnvironment</w:t>
-      </w:r>
-      <w:proofErr w:type="spellEnd"/>
-      <w:r>
-        <w:t xml:space="preserve"> handles the communication with SUMMO. Check the </w:t>
-      </w:r>
-      <w:proofErr w:type="spellStart"/>
-      <w:r>
-        <w:t>SumoEnvironment</w:t>
-      </w:r>
-      <w:proofErr w:type="spellEnd"/>
+        <w:t>sumolib.checkBinary</w:t>
+      </w:r>
       <w:r>
         <w:t xml:space="preserve"> </w:t>
       </w:r>
       <w:r>
-        <w:t>::</w:t>
-      </w:r>
-      <w:r>
-        <w:t>__</w:t>
-      </w:r>
-      <w:proofErr w:type="spellStart"/>
-      <w:r>
-        <w:t>init</w:t>
-      </w:r>
-      <w:proofErr w:type="spellEnd"/>
-      <w:r>
-        <w:t>__</w:t>
-      </w:r>
-      <w:r>
-        <w:t xml:space="preserve"> function where we import the SUMMO Python API, find the binary</w:t>
-      </w:r>
-      <w:r>
-        <w:t xml:space="preserve"> (search for </w:t>
-      </w:r>
-      <w:proofErr w:type="spellStart"/>
+        <w:t xml:space="preserve">call) </w:t>
+      </w:r>
+      <w:r>
+        <w:t>and execute it using the internal web-sockets protocol.</w:t>
+      </w:r>
+      <w:r>
+        <w:t xml:space="preserve"> </w:t>
+      </w:r>
+      <w:r>
+        <w:t xml:space="preserve">The traffic lights are gathered inside </w:t>
+      </w:r>
+      <w:r>
+        <w:t>SumoEnvironment ::</w:t>
+      </w:r>
       <w:r>
         <w:rPr>
           <w:i/>
           <w:iCs/>
         </w:rPr>
-        <w:t>sumolib.checkBinary</w:t>
-      </w:r>
-      <w:proofErr w:type="spellEnd"/>
-      <w:r>
-        <w:t xml:space="preserve"> </w:t>
-      </w:r>
-      <w:r>
-        <w:t xml:space="preserve">call) </w:t>
-      </w:r>
-      <w:r>
-        <w:t>and execute it using the internal web-sockets protocol.</w:t>
-      </w:r>
-      <w:r>
-        <w:t xml:space="preserve"> </w:t>
-      </w:r>
-      <w:r>
-        <w:t xml:space="preserve">The traffic lights are gathered inside </w:t>
-      </w:r>
-      <w:proofErr w:type="spellStart"/>
-      <w:r>
-        <w:t>SumoEnvironment</w:t>
-      </w:r>
-      <w:proofErr w:type="spellEnd"/>
-      <w:r>
-        <w:t xml:space="preserve"> </w:t>
-      </w:r>
-      <w:r>
-        <w:t>::</w:t>
-      </w:r>
-      <w:proofErr w:type="spellStart"/>
+        <w:t xml:space="preserve">traffic_signals </w:t>
+      </w:r>
+      <w:r>
+        <w:t xml:space="preserve">variable automatically and an </w:t>
+      </w:r>
       <w:r>
         <w:rPr>
           <w:i/>
           <w:iCs/>
         </w:rPr>
-        <w:t>traffic_signals</w:t>
-      </w:r>
-      <w:proofErr w:type="spellEnd"/>
+        <w:t xml:space="preserve">agent </w:t>
+      </w:r>
+      <w:r>
+        <w:t>is started for each in the case of multi-agent RL method. Otherwise, if single-agent is used, an agent controlling all traffic lights is used.</w:t>
+      </w:r>
+    </w:p>
+    <w:p>
+      <w:r>
+        <w:t xml:space="preserve">The </w:t>
+      </w:r>
+      <w:r>
+        <w:t>SumoEnvironment ::</w:t>
+      </w:r>
       <w:r>
         <w:rPr>
           <w:i/>
           <w:iCs/>
         </w:rPr>
-        <w:t xml:space="preserve"> </w:t>
-      </w:r>
-      <w:r>
-        <w:t xml:space="preserve">variable automatically and an </w:t>
+        <w:t>start_simulation</w:t>
       </w:r>
       <w:r>
         <w:rPr>
           <w:i/>
           <w:iCs/>
         </w:rPr>
-        <w:t xml:space="preserve">agent </w:t>
-      </w:r>
-      <w:r>
-        <w:t xml:space="preserve">is started for each in the case of multi-agent RL method. Otherwise, if </w:t>
-      </w:r>
-      <w:proofErr w:type="gramStart"/>
-      <w:r>
-        <w:t>single-agent</w:t>
-      </w:r>
-      <w:proofErr w:type="gramEnd"/>
-      <w:r>
-        <w:t xml:space="preserve"> is used, an agent controlling all traffic lights is used.</w:t>
-      </w:r>
-    </w:p>
-    <w:p>
-      <w:r>
-        <w:t xml:space="preserve">The </w:t>
-      </w:r>
-      <w:proofErr w:type="spellStart"/>
-      <w:r>
-        <w:t>SumoEnvironment</w:t>
-      </w:r>
-      <w:proofErr w:type="spellEnd"/>
-      <w:r>
         <w:t xml:space="preserve"> </w:t>
       </w:r>
       <w:r>
-        <w:t>::</w:t>
-      </w:r>
-      <w:proofErr w:type="spellStart"/>
-      <w:r>
-        <w:rPr>
-          <w:i/>
-          <w:iCs/>
-        </w:rPr>
-        <w:t>start_simulation</w:t>
-      </w:r>
-      <w:proofErr w:type="spellEnd"/>
-      <w:r>
-        <w:rPr>
-          <w:i/>
-          <w:iCs/>
-        </w:rPr>
-        <w:t xml:space="preserve"> </w:t>
-      </w:r>
-      <w:r>
-        <w:t>function calls the starting and sets the parameters of the simulation (</w:t>
-      </w:r>
-      <w:proofErr w:type="gramStart"/>
-      <w:r>
-        <w:t>e.g.</w:t>
-      </w:r>
-      <w:proofErr w:type="gramEnd"/>
-      <w:r>
-        <w:t xml:space="preserve"> start / end time</w:t>
-      </w:r>
-      <w:r>
-        <w:t xml:space="preserve">, </w:t>
-      </w:r>
-      <w:proofErr w:type="spellStart"/>
-      <w:r>
-        <w:t>etc</w:t>
-      </w:r>
-      <w:proofErr w:type="spellEnd"/>
+        <w:t>function calls the starting and sets the parameters of the simulation (e.g. start / end time</w:t>
+      </w:r>
+      <w:r>
+        <w:t>, etc</w:t>
+      </w:r>
       <w:r>
         <w:t>).</w:t>
       </w:r>
@@ -1643,17 +1296,8 @@
           <w:b/>
           <w:bCs/>
         </w:rPr>
-        <w:t xml:space="preserve">Class </w:t>
-      </w:r>
-      <w:proofErr w:type="spellStart"/>
-      <w:r>
-        <w:rPr>
-          <w:b/>
-          <w:bCs/>
-        </w:rPr>
-        <w:t>TrafficSignal</w:t>
-      </w:r>
-      <w:proofErr w:type="spellEnd"/>
+        <w:t>Class TrafficSignal</w:t>
+      </w:r>
       <w:r>
         <w:t xml:space="preserve"> (located in traffic_signal.py) is th</w:t>
       </w:r>
@@ -1706,26 +1350,10 @@
         <w:t xml:space="preserve">i.e., setting the next phase. </w:t>
       </w:r>
       <w:r>
-        <w:t>which green phase is going to be open for the next (</w:t>
-      </w:r>
-      <w:proofErr w:type="spellStart"/>
-      <w:r>
-        <w:t>delta_time</w:t>
-      </w:r>
-      <w:proofErr w:type="spellEnd"/>
-      <w:r>
-        <w:t xml:space="preserve">) </w:t>
-      </w:r>
-      <w:proofErr w:type="gramStart"/>
-      <w:r>
-        <w:t>seconds</w:t>
-      </w:r>
-      <w:r>
-        <w:t>.</w:t>
-      </w:r>
-      <w:proofErr w:type="gramEnd"/>
-      <w:r>
-        <w:t xml:space="preserve"> Handles the yellow between as well.</w:t>
+        <w:t>which green phase is going to be open for the next (delta_time) seconds</w:t>
+      </w:r>
+      <w:r>
+        <w:t>. Handles the yellow between as well.</w:t>
       </w:r>
     </w:p>
     <w:p>
@@ -1737,15 +1365,7 @@
         </w:numPr>
       </w:pPr>
       <w:r>
-        <w:t xml:space="preserve">Handles the observation, </w:t>
-      </w:r>
-      <w:proofErr w:type="gramStart"/>
-      <w:r>
-        <w:t>i.e.</w:t>
-      </w:r>
-      <w:proofErr w:type="gramEnd"/>
-      <w:r>
-        <w:t xml:space="preserve"> how each lane linked to itself looks like</w:t>
+        <w:t>Handles the observation, i.e. how each lane linked to itself looks like</w:t>
       </w:r>
     </w:p>
     <w:p>
@@ -1837,22 +1457,12 @@
       <w:r>
         <w:t xml:space="preserve">Check function </w:t>
       </w:r>
-      <w:proofErr w:type="spellStart"/>
       <w:r>
         <w:t>TrafficSignal</w:t>
       </w:r>
-      <w:proofErr w:type="spellEnd"/>
-      <w:r>
-        <w:t xml:space="preserve"> </w:t>
-      </w:r>
-      <w:r>
-        <w:t>::</w:t>
-      </w:r>
-      <w:proofErr w:type="spellStart"/>
-      <w:r>
-        <w:t>compute_reward</w:t>
-      </w:r>
-      <w:proofErr w:type="spellEnd"/>
+      <w:r>
+        <w:t xml:space="preserve"> ::compute_reward</w:t>
+      </w:r>
     </w:p>
     <w:p>
       <w:pPr>
@@ -1875,23 +1485,8 @@
         <w:t>observation</w:t>
       </w:r>
       <w:r>
-        <w:t xml:space="preserve"> construction is handled by </w:t>
-      </w:r>
-      <w:proofErr w:type="spellStart"/>
-      <w:proofErr w:type="gramStart"/>
-      <w:r>
-        <w:t>TrafficSignal</w:t>
-      </w:r>
-      <w:proofErr w:type="spellEnd"/>
-      <w:r>
-        <w:t>::</w:t>
-      </w:r>
-      <w:proofErr w:type="spellStart"/>
-      <w:proofErr w:type="gramEnd"/>
-      <w:r>
-        <w:t>compute_observation</w:t>
-      </w:r>
-      <w:proofErr w:type="spellEnd"/>
+        <w:t xml:space="preserve"> construction is handled by TrafficSignal::compute_observation</w:t>
+      </w:r>
     </w:p>
     <w:p>
       <w:r>
@@ -1935,23 +1530,7 @@
         <w:t>single-agent</w:t>
       </w:r>
       <w:r>
-        <w:t xml:space="preserve"> specification, </w:t>
-      </w:r>
-      <w:proofErr w:type="spellStart"/>
-      <w:r>
-        <w:t>SummoEnvironment</w:t>
-      </w:r>
-      <w:proofErr w:type="spellEnd"/>
-      <w:r>
-        <w:t xml:space="preserve"> is enough. This can be easily wrapped around the environments in common RL libraries such as </w:t>
-      </w:r>
-      <w:proofErr w:type="spellStart"/>
-      <w:r>
-        <w:t>TFAgents</w:t>
-      </w:r>
-      <w:proofErr w:type="spellEnd"/>
-      <w:r>
-        <w:t xml:space="preserve"> or Baselines3, as example massa_rl_baseline3_dqn.py shows.</w:t>
+        <w:t xml:space="preserve"> specification, SummoEnvironment is enough. This can be easily wrapped around the environments in common RL libraries such as TFAgents or Baselines3, as example massa_rl_baseline3_dqn.py shows.</w:t>
       </w:r>
     </w:p>
     <w:p>
@@ -2038,39 +1617,7 @@
     <w:p/>
     <w:p>
       <w:r>
-        <w:t xml:space="preserve">The purpose of </w:t>
-      </w:r>
-      <w:proofErr w:type="spellStart"/>
-      <w:r>
-        <w:t>SumoEnvironmentPZ</w:t>
-      </w:r>
-      <w:proofErr w:type="spellEnd"/>
-      <w:r>
-        <w:t xml:space="preserve"> class is to be the adapter between the </w:t>
-      </w:r>
-      <w:proofErr w:type="spellStart"/>
-      <w:r>
-        <w:t>AECEnv</w:t>
-      </w:r>
-      <w:proofErr w:type="spellEnd"/>
-      <w:r>
-        <w:t xml:space="preserve"> defined in the </w:t>
-      </w:r>
-      <w:proofErr w:type="spellStart"/>
-      <w:r>
-        <w:t>PeetinZoo</w:t>
-      </w:r>
-      <w:proofErr w:type="spellEnd"/>
-      <w:r>
-        <w:t xml:space="preserve"> library and the </w:t>
-      </w:r>
-      <w:proofErr w:type="spellStart"/>
-      <w:r>
-        <w:t>SumoEnviornment</w:t>
-      </w:r>
-      <w:proofErr w:type="spellEnd"/>
-      <w:r>
-        <w:t xml:space="preserve"> class.</w:t>
+        <w:t>The purpose of SumoEnvironmentPZ class is to be the adapter between the AECEnv defined in the PeetinZoo library and the SumoEnviornment class.</w:t>
       </w:r>
       <w:r>
         <w:t xml:space="preserve"> </w:t>
@@ -2078,39 +1625,7 @@
     </w:p>
     <w:p>
       <w:r>
-        <w:t xml:space="preserve">The Wrappers layers are various classes that add (through inheritance) support for transforming the </w:t>
-      </w:r>
-      <w:proofErr w:type="spellStart"/>
-      <w:r>
-        <w:t>SumoEnviornment’s</w:t>
-      </w:r>
-      <w:proofErr w:type="spellEnd"/>
-      <w:r>
-        <w:t xml:space="preserve"> operations for pre/post processing of observations, actions, inputs, rewards. For </w:t>
-      </w:r>
-      <w:proofErr w:type="gramStart"/>
-      <w:r>
-        <w:t>example</w:t>
-      </w:r>
-      <w:proofErr w:type="gramEnd"/>
-      <w:r>
-        <w:t xml:space="preserve"> </w:t>
-      </w:r>
-      <w:proofErr w:type="spellStart"/>
-      <w:r>
-        <w:t>OutOfBoundaryWrapper</w:t>
-      </w:r>
-      <w:proofErr w:type="spellEnd"/>
-      <w:r>
-        <w:t xml:space="preserve"> is one that does checking of boundaries of the environment, while </w:t>
-      </w:r>
-      <w:proofErr w:type="spellStart"/>
-      <w:r>
-        <w:t>OrderEnforcerWrapper</w:t>
-      </w:r>
-      <w:proofErr w:type="spellEnd"/>
-      <w:r>
-        <w:t xml:space="preserve"> </w:t>
+        <w:t xml:space="preserve">The Wrappers layers are various classes that add (through inheritance) support for transforming the SumoEnviornment’s operations for pre/post processing of observations, actions, inputs, rewards. For example OutOfBoundaryWrapper is one that does checking of boundaries of the environment, while OrderEnforcerWrapper </w:t>
       </w:r>
       <w:r>
         <w:t>could</w:t>
@@ -2128,7 +1643,6 @@
         <w:lastRenderedPageBreak/>
         <w:t xml:space="preserve">The difference between </w:t>
       </w:r>
-      <w:proofErr w:type="spellStart"/>
       <w:r>
         <w:rPr>
           <w:i/>
@@ -2136,11 +1650,9 @@
         </w:rPr>
         <w:t>PeetingZooEnv</w:t>
       </w:r>
-      <w:proofErr w:type="spellEnd"/>
       <w:r>
         <w:t xml:space="preserve"> and </w:t>
       </w:r>
-      <w:proofErr w:type="spellStart"/>
       <w:r>
         <w:rPr>
           <w:i/>
@@ -2148,7 +1660,6 @@
         </w:rPr>
         <w:t>ParallelPeetingZooEnv</w:t>
       </w:r>
-      <w:proofErr w:type="spellEnd"/>
       <w:r>
         <w:rPr>
           <w:i/>
@@ -2157,15 +1668,7 @@
         <w:t xml:space="preserve">, </w:t>
       </w:r>
       <w:r>
-        <w:t xml:space="preserve">is that the first considers that each agent knows what other </w:t>
-      </w:r>
-      <w:proofErr w:type="gramStart"/>
-      <w:r>
-        <w:t>agents</w:t>
-      </w:r>
-      <w:proofErr w:type="gramEnd"/>
-      <w:r>
-        <w:t xml:space="preserve"> decision was on each step, thus acts in a sequential fixed order. The second one uses the </w:t>
+        <w:t xml:space="preserve">is that the first considers that each agent knows what other agents decision was on each step, thus acts in a sequential fixed order. The second one uses the </w:t>
       </w:r>
       <w:r>
         <w:rPr>
@@ -2188,15 +1691,7 @@
           <w:color w:val="24292E"/>
           <w:shd w:val="clear" w:color="auto" w:fill="FFFFFF"/>
         </w:rPr>
-        <w:t> (POSGs) </w:t>
-      </w:r>
-      <w:r>
-        <w:rPr>
-          <w:rFonts w:cstheme="minorHAnsi"/>
-          <w:color w:val="24292E"/>
-          <w:shd w:val="clear" w:color="auto" w:fill="FFFFFF"/>
-        </w:rPr>
-        <w:t xml:space="preserve"> , where the agent</w:t>
+        <w:t> (POSGs)  , where the agent</w:t>
       </w:r>
       <w:r>
         <w:rPr>
@@ -2204,32 +1699,14 @@
           <w:color w:val="24292E"/>
           <w:shd w:val="clear" w:color="auto" w:fill="FFFFFF"/>
         </w:rPr>
-        <w:t xml:space="preserve"> can’t see what other agents did on the current step, </w:t>
-      </w:r>
-      <w:proofErr w:type="gramStart"/>
+        <w:t xml:space="preserve"> can’t see what other agents did on the current step, i.e. they act in parallel.</w:t>
+      </w:r>
       <w:r>
         <w:rPr>
           <w:rFonts w:ascii="Segoe UI" w:hAnsi="Segoe UI" w:cs="Segoe UI"/>
           <w:color w:val="24292E"/>
           <w:shd w:val="clear" w:color="auto" w:fill="FFFFFF"/>
         </w:rPr>
-        <w:t>i.e.</w:t>
-      </w:r>
-      <w:proofErr w:type="gramEnd"/>
-      <w:r>
-        <w:rPr>
-          <w:rFonts w:ascii="Segoe UI" w:hAnsi="Segoe UI" w:cs="Segoe UI"/>
-          <w:color w:val="24292E"/>
-          <w:shd w:val="clear" w:color="auto" w:fill="FFFFFF"/>
-        </w:rPr>
-        <w:t xml:space="preserve"> they act in parallel.</w:t>
-      </w:r>
-      <w:r>
-        <w:rPr>
-          <w:rFonts w:ascii="Segoe UI" w:hAnsi="Segoe UI" w:cs="Segoe UI"/>
-          <w:color w:val="24292E"/>
-          <w:shd w:val="clear" w:color="auto" w:fill="FFFFFF"/>
-        </w:rPr>
         <w:t xml:space="preserve"> From our point of view, this second model is the most realistic one and it is selected by default in the implementation.</w:t>
       </w:r>
       <w:r>
@@ -2246,7 +1723,6 @@
       <w:r>
         <w:t xml:space="preserve"> </w:t>
       </w:r>
-      <w:proofErr w:type="spellStart"/>
       <w:r>
         <w:rPr>
           <w:b/>
@@ -2254,7 +1730,6 @@
         </w:rPr>
         <w:t>RLLib</w:t>
       </w:r>
-      <w:proofErr w:type="spellEnd"/>
       <w:r>
         <w:rPr>
           <w:b/>
@@ -2277,39 +1752,7 @@
         <w:t>) for distribution of learning and/or inference</w:t>
       </w:r>
       <w:r>
-        <w:t xml:space="preserve">, the instantiated </w:t>
-      </w:r>
-      <w:proofErr w:type="spellStart"/>
-      <w:r>
-        <w:t>EnviornmnetInstace</w:t>
-      </w:r>
-      <w:proofErr w:type="spellEnd"/>
-      <w:r>
-        <w:t xml:space="preserve"> (one of the too </w:t>
-      </w:r>
-      <w:proofErr w:type="spellStart"/>
-      <w:r>
-        <w:t>PeetingZooEnv</w:t>
-      </w:r>
-      <w:proofErr w:type="spellEnd"/>
-      <w:r>
-        <w:t xml:space="preserve"> or </w:t>
-      </w:r>
-      <w:proofErr w:type="spellStart"/>
-      <w:r>
-        <w:t>ParallelPeetingZooEnv</w:t>
-      </w:r>
-      <w:proofErr w:type="spellEnd"/>
-      <w:r>
-        <w:t xml:space="preserve">), is injected in the </w:t>
-      </w:r>
-      <w:proofErr w:type="spellStart"/>
-      <w:r>
-        <w:t>RLLib</w:t>
-      </w:r>
-      <w:proofErr w:type="spellEnd"/>
-      <w:r>
-        <w:t xml:space="preserve"> framework </w:t>
+        <w:t xml:space="preserve">, the instantiated EnviornmnetInstace (one of the too PeetingZooEnv or ParallelPeetingZooEnv), is injected in the RLLib framework </w:t>
       </w:r>
       <w:r>
         <w:t>as in the following picture:</w:t>
@@ -2338,10 +1781,10 @@
             <v:path o:extrusionok="f" gradientshapeok="t" o:connecttype="rect"/>
             <o:lock v:ext="edit" aspectratio="t"/>
           </v:shapetype>
-          <v:shape id="_x0000_i1039" type="#_x0000_t75" style="width:507.55pt;height:3in" o:ole="">
+          <v:shape id="_x0000_i1025" type="#_x0000_t75" style="width:507.55pt;height:3in" o:ole="">
             <v:imagedata r:id="rId19" o:title=""/>
           </v:shape>
-          <o:OLEObject Type="Embed" ProgID="Paint.Picture" ShapeID="_x0000_i1039" DrawAspect="Content" ObjectID="_1699457409" r:id="rId20"/>
+          <o:OLEObject Type="Embed" ProgID="Paint.Picture" ShapeID="_x0000_i1025" DrawAspect="Content" ObjectID="_1699614296" r:id="rId20"/>
         </w:object>
       </w:r>
     </w:p>
@@ -2349,123 +1792,106 @@
       <w:r>
         <w:t xml:space="preserve">The action distribution comes back to </w:t>
       </w:r>
-      <w:proofErr w:type="spellStart"/>
       <w:r>
         <w:rPr>
           <w:i/>
           <w:iCs/>
         </w:rPr>
-        <w:t>TrafficSignal</w:t>
-      </w:r>
-      <w:proofErr w:type="spellEnd"/>
-      <w:r>
-        <w:rPr>
-          <w:i/>
-          <w:iCs/>
-        </w:rPr>
+        <w:t xml:space="preserve">TrafficSignal </w:t>
+      </w:r>
+      <w:r>
+        <w:t xml:space="preserve">in the end, which acts according to the sampled action from </w:t>
+      </w:r>
+      <w:r>
+        <w:t>Action D</w:t>
+      </w:r>
+      <w:r>
+        <w:t>istribution</w:t>
+      </w:r>
+      <w:r>
+        <w:t>’s</w:t>
+      </w:r>
+      <w:r>
+        <w:t xml:space="preserve"> result.</w:t>
+      </w:r>
+    </w:p>
+    <w:p>
+      <w:r>
+        <w:t>C3. Results comparisons</w:t>
+      </w:r>
+    </w:p>
+    <w:p/>
+    <w:p>
+      <w:pPr>
+        <w:rPr>
+          <w:color w:val="FF0000"/>
+        </w:rPr>
+      </w:pPr>
+      <w:r>
+        <w:rPr>
+          <w:color w:val="FF0000"/>
+        </w:rPr>
+        <w:t>TODO: add results on 4-5 different algorithms to compare on a map.</w:t>
+      </w:r>
+    </w:p>
+    <w:p/>
+    <w:p>
+      <w:pPr>
+        <w:pStyle w:val="Heading1"/>
+      </w:pPr>
+      <w:r>
+        <w:t xml:space="preserve">3. </w:t>
+      </w:r>
+      <w:r>
+        <w:t>Future work</w:t>
+      </w:r>
+      <w:r>
+        <w:t xml:space="preserve"> and publishing</w:t>
+      </w:r>
+    </w:p>
+    <w:p>
+      <w:r>
+        <w:t xml:space="preserve">A. Beat state of the art multi-agent using </w:t>
+      </w:r>
+      <w:r>
+        <w:t xml:space="preserve">different observations, rewards, </w:t>
+      </w:r>
+      <w:r>
+        <w:t>deep architectures</w:t>
+      </w:r>
+      <w:r>
+        <w:t xml:space="preserve"> (see the other doc).</w:t>
+      </w:r>
+    </w:p>
+    <w:p>
+      <w:r>
+        <w:t>B. Use data from Bolt in Bucharest to publish</w:t>
+      </w:r>
+      <w:r>
         <w:t xml:space="preserve"> </w:t>
       </w:r>
       <w:r>
-        <w:t xml:space="preserve">in the end, which acts according to the sampled action from </w:t>
-      </w:r>
-      <w:r>
-        <w:t>Action D</w:t>
-      </w:r>
-      <w:r>
-        <w:t>istribution</w:t>
-      </w:r>
-      <w:r>
-        <w:t>’s</w:t>
-      </w:r>
-      <w:r>
-        <w:t xml:space="preserve"> result.</w:t>
-      </w:r>
-    </w:p>
-    <w:p>
-      <w:r>
-        <w:t>C3. Results comparisons</w:t>
-      </w:r>
-    </w:p>
-    <w:p/>
-    <w:p>
-      <w:pPr>
-        <w:rPr>
-          <w:color w:val="FF0000"/>
-        </w:rPr>
-      </w:pPr>
-      <w:r>
-        <w:rPr>
-          <w:color w:val="FF0000"/>
-        </w:rPr>
-        <w:t>TODO: add results on 4-5 different algorithms to compare on a map.</w:t>
-      </w:r>
-    </w:p>
-    <w:p/>
-    <w:p>
-      <w:pPr>
-        <w:pStyle w:val="Heading1"/>
-      </w:pPr>
-      <w:r>
-        <w:t xml:space="preserve">3. </w:t>
-      </w:r>
-      <w:r>
-        <w:t>Future work</w:t>
-      </w:r>
-      <w:r>
-        <w:t xml:space="preserve"> and publishing</w:t>
-      </w:r>
-    </w:p>
-    <w:p>
-      <w:r>
-        <w:t xml:space="preserve">A. Beat state of the art multi-agent using </w:t>
-      </w:r>
-      <w:r>
-        <w:t xml:space="preserve">different observations, rewards, </w:t>
-      </w:r>
-      <w:r>
-        <w:t>deep architectures</w:t>
-      </w:r>
-      <w:r>
-        <w:t xml:space="preserve"> (see the other doc).</w:t>
-      </w:r>
-    </w:p>
-    <w:p>
-      <w:r>
-        <w:t>B. Use data from Bolt in Bucharest to publish</w:t>
+        <w:t xml:space="preserve">how </w:t>
+      </w:r>
+      <w:r>
+        <w:t>car passenger</w:t>
+      </w:r>
+      <w:r>
+        <w:t>s</w:t>
+      </w:r>
+      <w:r>
+        <w:t xml:space="preserve"> can collaborate together </w:t>
+      </w:r>
+      <w:r>
+        <w:t xml:space="preserve">to </w:t>
+      </w:r>
+      <w:r>
+        <w:t>improve real</w:t>
       </w:r>
       <w:r>
         <w:t xml:space="preserve"> </w:t>
       </w:r>
       <w:r>
-        <w:t xml:space="preserve">how </w:t>
-      </w:r>
-      <w:r>
-        <w:t>car passenger</w:t>
-      </w:r>
-      <w:r>
-        <w:t>s</w:t>
-      </w:r>
-      <w:r>
-        <w:t xml:space="preserve"> can </w:t>
-      </w:r>
-      <w:proofErr w:type="gramStart"/>
-      <w:r>
-        <w:t>collaborate together</w:t>
-      </w:r>
-      <w:proofErr w:type="gramEnd"/>
-      <w:r>
-        <w:t xml:space="preserve"> </w:t>
-      </w:r>
-      <w:r>
-        <w:t xml:space="preserve">to </w:t>
-      </w:r>
-      <w:r>
-        <w:t>improve real</w:t>
-      </w:r>
-      <w:r>
-        <w:t xml:space="preserve"> </w:t>
-      </w:r>
-      <w:r>
         <w:t xml:space="preserve">time traffic signals </w:t>
       </w:r>
       <w:r>
@@ -2481,15 +1907,7 @@
         <w:t>map’s</w:t>
       </w:r>
       <w:r>
-        <w:t xml:space="preserve"> locations from OSM, link to a </w:t>
-      </w:r>
-      <w:proofErr w:type="spellStart"/>
-      <w:r>
-        <w:t>datasource</w:t>
-      </w:r>
-      <w:proofErr w:type="spellEnd"/>
-      <w:r>
-        <w:t xml:space="preserve"> and produce datasets.</w:t>
+        <w:t xml:space="preserve"> locations from OSM, link to a datasource and produce datasets.</w:t>
       </w:r>
     </w:p>
     <w:p>
@@ -2504,15 +1922,7 @@
         <w:t xml:space="preserve">Compare </w:t>
       </w:r>
       <w:r>
-        <w:t xml:space="preserve">and review state of the </w:t>
-      </w:r>
-      <w:proofErr w:type="gramStart"/>
-      <w:r>
-        <w:t>art work</w:t>
-      </w:r>
-      <w:proofErr w:type="gramEnd"/>
-      <w:r>
-        <w:t xml:space="preserve"> and algorithms on real data from RESCO, Bucharest, simulations.</w:t>
+        <w:t>and review state of the art work and algorithms on real data from RESCO, Bucharest, simulations.</w:t>
       </w:r>
     </w:p>
     <w:p>
@@ -2526,13 +1936,8 @@
         <w:t xml:space="preserve">: optimize traffic </w:t>
       </w:r>
       <w:r>
-        <w:t xml:space="preserve">using RESCO/Bolt </w:t>
-      </w:r>
-      <w:proofErr w:type="gramStart"/>
-      <w:r>
-        <w:t>by:</w:t>
-      </w:r>
-      <w:proofErr w:type="gramEnd"/>
+        <w:t>using RESCO/Bolt by:</w:t>
+      </w:r>
       <w:r>
         <w:t xml:space="preserve"> smart</w:t>
       </w:r>

</xml_diff>

<commit_message>
Added doc, fixed plots axis labels
</commit_message>
<xml_diff>
--- a/MASSA/Reports/Report.docx
+++ b/MASSA/Reports/Report.docx
@@ -132,7 +132,117 @@
         </w:r>
       </w:hyperlink>
     </w:p>
-    <w:p/>
+    <w:p>
+      <w:r>
+        <w:rPr>
+          <w:b/>
+          <w:bCs/>
+        </w:rPr>
+        <w:t>Novelties</w:t>
+      </w:r>
+      <w:r>
+        <w:t xml:space="preserve"> that we bring in:</w:t>
+      </w:r>
+    </w:p>
+    <w:p>
+      <w:r>
+        <w:t xml:space="preserve">-  </w:t>
+      </w:r>
+      <w:r>
+        <w:t>First open</w:t>
+      </w:r>
+      <w:r>
+        <w:t>-</w:t>
+      </w:r>
+      <w:r>
+        <w:t xml:space="preserve">source tool for RL on micro level control that </w:t>
+      </w:r>
+      <w:r>
+        <w:t>can</w:t>
+      </w:r>
+      <w:r>
+        <w:t xml:space="preserve"> leverage different state of the art single and multi</w:t>
+      </w:r>
+      <w:r>
+        <w:t xml:space="preserve">-agent </w:t>
+      </w:r>
+      <w:r>
+        <w:t>algorithms</w:t>
+      </w:r>
+    </w:p>
+    <w:p>
+      <w:r>
+        <w:t>- A</w:t>
+      </w:r>
+      <w:r>
+        <w:t xml:space="preserve"> comprehensive list of outputting capabilities</w:t>
+      </w:r>
+      <w:r>
+        <w:t xml:space="preserve"> with relevant default metrics for real-world scenarios.</w:t>
+      </w:r>
+      <w:r>
+        <w:t xml:space="preserve"> The user can easily add new metrics around our default ones.</w:t>
+      </w:r>
+    </w:p>
+    <w:p>
+      <w:r>
+        <w:t xml:space="preserve">- </w:t>
+      </w:r>
+      <w:r>
+        <w:t xml:space="preserve">A comparison of </w:t>
+      </w:r>
+      <w:r>
+        <w:t>state-of-the-art</w:t>
+      </w:r>
+      <w:r>
+        <w:t xml:space="preserve"> algorithms on RESCO dataset</w:t>
+      </w:r>
+    </w:p>
+    <w:p>
+      <w:r>
+        <w:t xml:space="preserve">- </w:t>
+      </w:r>
+      <w:r>
+        <w:t>A method to capture locations on map and simulate traffic in different conditions</w:t>
+      </w:r>
+    </w:p>
+    <w:p>
+      <w:r>
+        <w:t xml:space="preserve">- </w:t>
+      </w:r>
+      <w:r>
+        <w:t xml:space="preserve">Separation of concern between </w:t>
+      </w:r>
+      <w:r>
+        <w:t xml:space="preserve">the </w:t>
+      </w:r>
+      <w:r>
+        <w:t xml:space="preserve">method </w:t>
+      </w:r>
+      <w:r>
+        <w:t xml:space="preserve">used </w:t>
+      </w:r>
+      <w:r>
+        <w:t xml:space="preserve">to encode </w:t>
+      </w:r>
+      <w:r>
+        <w:t xml:space="preserve">input </w:t>
+      </w:r>
+      <w:r>
+        <w:t>state to decision</w:t>
+      </w:r>
+      <w:r>
+        <w:t xml:space="preserve"> and RL algorithms training on that encoding method.</w:t>
+      </w:r>
+      <w:r>
+        <w:t xml:space="preserve"> </w:t>
+      </w:r>
+    </w:p>
+    <w:p>
+      <w:r>
+        <w:t>- Distributed training using RlLib using strategies for connecting to the SUMMO simulator. Multiple workers, environments per workers variants are supported.</w:t>
+      </w:r>
+    </w:p>
     <w:p>
       <w:pPr>
         <w:pStyle w:val="Heading1"/>
@@ -1008,147 +1118,16 @@
     </w:p>
     <w:p>
       <w:r>
-        <w:t>To output the plots and get mean basic results according to a series of run, use plot.py.</w:t>
-      </w:r>
-      <w:r>
-        <w:t xml:space="preserve"> As an explanation of the output of this script, below are some </w:t>
-      </w:r>
-      <w:r>
-        <w:t>result sample</w:t>
-      </w:r>
-      <w:r>
-        <w:t xml:space="preserve">s from training the agents during a series of episodes. The X axis shows the second in the simulator (mapped to the one used in the dataset), while the Y axis shows </w:t>
-      </w:r>
-      <w:r>
-        <w:t>the total waiting time of all stopped cars that wait at a stop light.</w:t>
-      </w:r>
-      <w:r>
-        <w:t xml:space="preserve"> Ideally, this should be as low as possible.</w:t>
-      </w:r>
-      <w:r>
-        <w:t xml:space="preserve"> The graphs show the average waiting time (blue curve line), and deviation (between minimum and maximum) at each point in time. </w:t>
-      </w:r>
-    </w:p>
-    <w:p>
-      <w:pPr>
-        <w:pStyle w:val="ListParagraph"/>
-        <w:numPr>
-          <w:ilvl w:val="1"/>
-          <w:numId w:val="6"/>
-        </w:numPr>
-      </w:pPr>
-      <w:r>
-        <w:t>Single agent (DQN):</w:t>
-      </w:r>
-    </w:p>
-    <w:p>
-      <w:pPr>
-        <w:pStyle w:val="ListParagraph"/>
-        <w:ind w:left="1440"/>
-      </w:pPr>
-      <w:r>
-        <w:rPr>
-          <w:noProof/>
-        </w:rPr>
-        <w:drawing>
-          <wp:inline distT="0" distB="0" distL="0" distR="0" wp14:anchorId="36FCEA14" wp14:editId="523C5BA9">
-            <wp:extent cx="3521034" cy="2176195"/>
-            <wp:effectExtent l="0" t="0" r="3810" b="0"/>
-            <wp:docPr id="1" name="Picture 1" descr="Chart&#10;&#10;Description automatically generated"/>
-            <wp:cNvGraphicFramePr>
-              <a:graphicFrameLocks xmlns:a="http://schemas.openxmlformats.org/drawingml/2006/main" noChangeAspect="1"/>
-            </wp:cNvGraphicFramePr>
-            <a:graphic xmlns:a="http://schemas.openxmlformats.org/drawingml/2006/main">
-              <a:graphicData uri="http://schemas.openxmlformats.org/drawingml/2006/picture">
-                <pic:pic xmlns:pic="http://schemas.openxmlformats.org/drawingml/2006/picture">
-                  <pic:nvPicPr>
-                    <pic:cNvPr id="1" name="Picture 1" descr="Chart&#10;&#10;Description automatically generated"/>
-                    <pic:cNvPicPr/>
-                  </pic:nvPicPr>
-                  <pic:blipFill>
-                    <a:blip r:embed="rId15"/>
-                    <a:stretch>
-                      <a:fillRect/>
-                    </a:stretch>
-                  </pic:blipFill>
-                  <pic:spPr>
-                    <a:xfrm>
-                      <a:off x="0" y="0"/>
-                      <a:ext cx="3530028" cy="2181753"/>
-                    </a:xfrm>
-                    <a:prstGeom prst="rect">
-                      <a:avLst/>
-                    </a:prstGeom>
-                  </pic:spPr>
-                </pic:pic>
-              </a:graphicData>
-            </a:graphic>
-          </wp:inline>
-        </w:drawing>
-      </w:r>
-    </w:p>
-    <w:p>
-      <w:pPr>
-        <w:pStyle w:val="ListParagraph"/>
-        <w:numPr>
-          <w:ilvl w:val="1"/>
-          <w:numId w:val="6"/>
-        </w:numPr>
-      </w:pPr>
-      <w:r>
-        <w:t>Multi agent</w:t>
-      </w:r>
-      <w:r>
-        <w:t xml:space="preserve"> (A3C):</w:t>
-      </w:r>
-    </w:p>
-    <w:p>
-      <w:pPr>
-        <w:pStyle w:val="ListParagraph"/>
-        <w:numPr>
-          <w:ilvl w:val="1"/>
-          <w:numId w:val="6"/>
-        </w:numPr>
-      </w:pPr>
-      <w:r>
-        <w:rPr>
-          <w:noProof/>
-        </w:rPr>
-        <w:drawing>
-          <wp:inline distT="0" distB="0" distL="0" distR="0" wp14:anchorId="47021EC2" wp14:editId="77FEECEE">
-            <wp:extent cx="3633849" cy="2245921"/>
-            <wp:effectExtent l="0" t="0" r="5080" b="2540"/>
-            <wp:docPr id="9" name="Picture 9" descr="Chart, histogram&#10;&#10;Description automatically generated"/>
-            <wp:cNvGraphicFramePr>
-              <a:graphicFrameLocks xmlns:a="http://schemas.openxmlformats.org/drawingml/2006/main" noChangeAspect="1"/>
-            </wp:cNvGraphicFramePr>
-            <a:graphic xmlns:a="http://schemas.openxmlformats.org/drawingml/2006/main">
-              <a:graphicData uri="http://schemas.openxmlformats.org/drawingml/2006/picture">
-                <pic:pic xmlns:pic="http://schemas.openxmlformats.org/drawingml/2006/picture">
-                  <pic:nvPicPr>
-                    <pic:cNvPr id="9" name="Picture 9" descr="Chart, histogram&#10;&#10;Description automatically generated"/>
-                    <pic:cNvPicPr/>
-                  </pic:nvPicPr>
-                  <pic:blipFill>
-                    <a:blip r:embed="rId16"/>
-                    <a:stretch>
-                      <a:fillRect/>
-                    </a:stretch>
-                  </pic:blipFill>
-                  <pic:spPr>
-                    <a:xfrm>
-                      <a:off x="0" y="0"/>
-                      <a:ext cx="3645077" cy="2252861"/>
-                    </a:xfrm>
-                    <a:prstGeom prst="rect">
-                      <a:avLst/>
-                    </a:prstGeom>
-                  </pic:spPr>
-                </pic:pic>
-              </a:graphicData>
-            </a:graphic>
-          </wp:inline>
-        </w:drawing>
+        <w:t>To output the plots and get mean basic results according to a series of run, use plot</w:t>
+      </w:r>
+      <w:r>
+        <w:t>_*</w:t>
+      </w:r>
+      <w:r>
+        <w:t>.py</w:t>
+      </w:r>
+      <w:r>
+        <w:t xml:space="preserve"> files. See C4 for a comprehensive list of outputting capabilities. </w:t>
       </w:r>
     </w:p>
     <w:p>
@@ -1158,7 +1137,6 @@
     </w:p>
     <w:p>
       <w:r>
-        <w:lastRenderedPageBreak/>
         <w:t xml:space="preserve">Hint: name the experiment using parameter </w:t>
       </w:r>
       <w:r>
@@ -1494,6 +1472,7 @@
           <w:b/>
           <w:bCs/>
         </w:rPr>
+        <w:lastRenderedPageBreak/>
         <w:t>Important performance hint</w:t>
       </w:r>
       <w:r>
@@ -1563,7 +1542,6 @@
         <w:rPr>
           <w:noProof/>
         </w:rPr>
-        <w:lastRenderedPageBreak/>
         <w:drawing>
           <wp:inline distT="0" distB="0" distL="0" distR="0" wp14:anchorId="6C41128B" wp14:editId="7612967F">
             <wp:extent cx="4415849" cy="5423647"/>
@@ -1582,7 +1560,7 @@
                     </pic:cNvPicPr>
                   </pic:nvPicPr>
                   <pic:blipFill>
-                    <a:blip r:embed="rId17" cstate="print">
+                    <a:blip r:embed="rId15" cstate="print">
                       <a:extLst>
                         <a:ext uri="{28A0092B-C50C-407E-A947-70E740481C1C}">
                           <a14:useLocalDpi xmlns:a14="http://schemas.microsoft.com/office/drawing/2010/main" val="0"/>
@@ -1617,6 +1595,7 @@
     <w:p/>
     <w:p>
       <w:r>
+        <w:lastRenderedPageBreak/>
         <w:t>The purpose of SumoEnvironmentPZ class is to be the adapter between the AECEnv defined in the PeetinZoo library and the SumoEnviornment class.</w:t>
       </w:r>
       <w:r>
@@ -1640,7 +1619,6 @@
     <w:p/>
     <w:p>
       <w:r>
-        <w:lastRenderedPageBreak/>
         <w:t xml:space="preserve">The difference between </w:t>
       </w:r>
       <w:r>
@@ -1740,7 +1718,7 @@
       <w:r>
         <w:t>infrastructure (</w:t>
       </w:r>
-      <w:hyperlink r:id="rId18" w:history="1">
+      <w:hyperlink r:id="rId16" w:history="1">
         <w:r>
           <w:rPr>
             <w:rStyle w:val="Hyperlink"/>
@@ -1781,10 +1759,10 @@
             <v:path o:extrusionok="f" gradientshapeok="t" o:connecttype="rect"/>
             <o:lock v:ext="edit" aspectratio="t"/>
           </v:shapetype>
-          <v:shape id="_x0000_i1025" type="#_x0000_t75" style="width:507.55pt;height:3in" o:ole="">
-            <v:imagedata r:id="rId19" o:title=""/>
+          <v:shape id="_x0000_i1025" type="#_x0000_t75" style="width:507.5pt;height:3in" o:ole="">
+            <v:imagedata r:id="rId17" o:title=""/>
           </v:shape>
-          <o:OLEObject Type="Embed" ProgID="Paint.Picture" ShapeID="_x0000_i1025" DrawAspect="Content" ObjectID="_1699614296" r:id="rId20"/>
+          <o:OLEObject Type="Embed" ProgID="Paint.Picture" ShapeID="_x0000_i1025" DrawAspect="Content" ObjectID="_1700063866" r:id="rId18"/>
         </w:object>
       </w:r>
     </w:p>
@@ -1822,20 +1800,635 @@
     </w:p>
     <w:p/>
     <w:p>
-      <w:pPr>
-        <w:rPr>
-          <w:color w:val="FF0000"/>
-        </w:rPr>
-      </w:pPr>
-      <w:r>
-        <w:rPr>
-          <w:color w:val="FF0000"/>
-        </w:rPr>
-        <w:t>TODO: add results on 4-5 different algorithms to compare on a map.</w:t>
+      <w:r>
+        <w:lastRenderedPageBreak/>
+        <w:t xml:space="preserve">For comparing </w:t>
+      </w:r>
+      <w:r>
+        <w:t>results,</w:t>
+      </w:r>
+      <w:r>
+        <w:t xml:space="preserve"> we have selected one of the RESCO’s benchmark map and real data from Cologne8 environment</w:t>
+      </w:r>
+      <w:r>
+        <w:t xml:space="preserve">. In the picture below, there is </w:t>
+      </w:r>
+      <w:r>
+        <w:t>a</w:t>
+      </w:r>
+      <w:r>
+        <w:t xml:space="preserve"> traffic light agent assigned at each of the red-colored boxes.</w:t>
+      </w:r>
+    </w:p>
+    <w:p>
+      <w:r>
+        <w:drawing>
+          <wp:inline distT="0" distB="0" distL="0" distR="0" wp14:anchorId="633F29FA" wp14:editId="1A156A2A">
+            <wp:extent cx="1577788" cy="2024645"/>
+            <wp:effectExtent l="0" t="0" r="3810" b="0"/>
+            <wp:docPr id="5" name="Picture 5" descr="A picture containing object, antenna, colorful, line&#10;&#10;Description automatically generated"/>
+            <wp:cNvGraphicFramePr>
+              <a:graphicFrameLocks xmlns:a="http://schemas.openxmlformats.org/drawingml/2006/main" noChangeAspect="1"/>
+            </wp:cNvGraphicFramePr>
+            <a:graphic xmlns:a="http://schemas.openxmlformats.org/drawingml/2006/main">
+              <a:graphicData uri="http://schemas.openxmlformats.org/drawingml/2006/picture">
+                <pic:pic xmlns:pic="http://schemas.openxmlformats.org/drawingml/2006/picture">
+                  <pic:nvPicPr>
+                    <pic:cNvPr id="5" name="Picture 5" descr="A picture containing object, antenna, colorful, line&#10;&#10;Description automatically generated"/>
+                    <pic:cNvPicPr/>
+                  </pic:nvPicPr>
+                  <pic:blipFill>
+                    <a:blip r:embed="rId19"/>
+                    <a:stretch>
+                      <a:fillRect/>
+                    </a:stretch>
+                  </pic:blipFill>
+                  <pic:spPr>
+                    <a:xfrm>
+                      <a:off x="0" y="0"/>
+                      <a:ext cx="1580622" cy="2028281"/>
+                    </a:xfrm>
+                    <a:prstGeom prst="rect">
+                      <a:avLst/>
+                    </a:prstGeom>
+                  </pic:spPr>
+                </pic:pic>
+              </a:graphicData>
+            </a:graphic>
+          </wp:inline>
+        </w:drawing>
       </w:r>
     </w:p>
     <w:p/>
     <w:p>
+      <w:r>
+        <w:t>We split the evaluation output capabilities on three categories:</w:t>
+      </w:r>
+    </w:p>
+    <w:p/>
+    <w:p>
+      <w:pPr>
+        <w:pStyle w:val="ListParagraph"/>
+        <w:numPr>
+          <w:ilvl w:val="0"/>
+          <w:numId w:val="9"/>
+        </w:numPr>
+      </w:pPr>
+      <w:r>
+        <w:rPr>
+          <w:b/>
+          <w:bCs/>
+        </w:rPr>
+        <w:t>Best runs</w:t>
+      </w:r>
+      <w:r>
+        <w:t xml:space="preserve"> - </w:t>
+      </w:r>
+      <w:r>
+        <w:t xml:space="preserve">The plots below show the best </w:t>
+      </w:r>
+      <w:r>
+        <w:t xml:space="preserve">run cases for each of the </w:t>
+      </w:r>
+      <w:r>
+        <w:t>four</w:t>
+      </w:r>
+      <w:r>
+        <w:t xml:space="preserve"> collected metrics</w:t>
+      </w:r>
+      <w:r>
+        <w:t>.</w:t>
+      </w:r>
+      <w:r>
+        <w:t xml:space="preserve"> </w:t>
+      </w:r>
+    </w:p>
+    <w:p>
+      <w:pPr>
+        <w:pStyle w:val="ListParagraph"/>
+      </w:pPr>
+      <w:r>
+        <w:t>Note that in the text below,</w:t>
+      </w:r>
+      <w:r>
+        <w:t xml:space="preserve"> by “waiting”</w:t>
+      </w:r>
+      <w:r>
+        <w:t>,</w:t>
+      </w:r>
+      <w:r>
+        <w:t xml:space="preserve"> we mean how much does a traffic agent – car -, stays at a traffic light</w:t>
+      </w:r>
+      <w:r>
+        <w:t xml:space="preserve">. The Xaxis value shows </w:t>
+      </w:r>
+      <w:r>
+        <w:t xml:space="preserve">the simulation seconds. It should be noted also that the simulation from real data scenarios is captured between seconds </w:t>
+      </w:r>
+      <w:r>
+        <w:t>25200</w:t>
+      </w:r>
+      <w:r>
+        <w:t>-</w:t>
+      </w:r>
+      <w:r>
+        <w:t xml:space="preserve"> </w:t>
+      </w:r>
+      <w:r>
+        <w:t>28800</w:t>
+      </w:r>
+    </w:p>
+    <w:p>
+      <w:pPr>
+        <w:pStyle w:val="ListParagraph"/>
+      </w:pPr>
+    </w:p>
+    <w:p>
+      <w:pPr>
+        <w:pStyle w:val="ListParagraph"/>
+        <w:numPr>
+          <w:ilvl w:val="0"/>
+          <w:numId w:val="10"/>
+        </w:numPr>
+      </w:pPr>
+      <w:r>
+        <w:t xml:space="preserve">Best </w:t>
+      </w:r>
+      <w:r>
+        <w:t>AvgWaitingTime  - best run for each algorithm regarding the averaged waiting time of all cars during an episode</w:t>
+      </w:r>
+    </w:p>
+    <w:p>
+      <w:r>
+        <w:drawing>
+          <wp:inline distT="0" distB="0" distL="0" distR="0" wp14:anchorId="376FD2DC" wp14:editId="106FE308">
+            <wp:extent cx="2848092" cy="1723505"/>
+            <wp:effectExtent l="0" t="0" r="0" b="0"/>
+            <wp:docPr id="24" name="Picture 24" descr="Chart, line chart, histogram&#10;&#10;Description automatically generated"/>
+            <wp:cNvGraphicFramePr>
+              <a:graphicFrameLocks xmlns:a="http://schemas.openxmlformats.org/drawingml/2006/main" noChangeAspect="1"/>
+            </wp:cNvGraphicFramePr>
+            <a:graphic xmlns:a="http://schemas.openxmlformats.org/drawingml/2006/main">
+              <a:graphicData uri="http://schemas.openxmlformats.org/drawingml/2006/picture">
+                <pic:pic xmlns:pic="http://schemas.openxmlformats.org/drawingml/2006/picture">
+                  <pic:nvPicPr>
+                    <pic:cNvPr id="24" name="Picture 24" descr="Chart, line chart, histogram&#10;&#10;Description automatically generated"/>
+                    <pic:cNvPicPr/>
+                  </pic:nvPicPr>
+                  <pic:blipFill>
+                    <a:blip r:embed="rId20"/>
+                    <a:stretch>
+                      <a:fillRect/>
+                    </a:stretch>
+                  </pic:blipFill>
+                  <pic:spPr>
+                    <a:xfrm>
+                      <a:off x="0" y="0"/>
+                      <a:ext cx="2855663" cy="1728086"/>
+                    </a:xfrm>
+                    <a:prstGeom prst="rect">
+                      <a:avLst/>
+                    </a:prstGeom>
+                  </pic:spPr>
+                </pic:pic>
+              </a:graphicData>
+            </a:graphic>
+          </wp:inline>
+        </w:drawing>
+      </w:r>
+    </w:p>
+    <w:p>
+      <w:pPr>
+        <w:pStyle w:val="ListParagraph"/>
+        <w:numPr>
+          <w:ilvl w:val="0"/>
+          <w:numId w:val="10"/>
+        </w:numPr>
+      </w:pPr>
+      <w:r>
+        <w:t xml:space="preserve">Best </w:t>
+      </w:r>
+      <w:r>
+        <w:t>Max</w:t>
+      </w:r>
+      <w:r>
+        <w:t xml:space="preserve">WaitingTime  - best run for each algorithm regarding the </w:t>
+      </w:r>
+      <w:r>
+        <w:t>maximum</w:t>
+      </w:r>
+      <w:r>
+        <w:t xml:space="preserve"> waiting time of all cars during an episode</w:t>
+      </w:r>
+    </w:p>
+    <w:p/>
+    <w:p>
+      <w:r>
+        <w:lastRenderedPageBreak/>
+        <w:drawing>
+          <wp:inline distT="0" distB="0" distL="0" distR="0" wp14:anchorId="608BE49F" wp14:editId="0FF83BBC">
+            <wp:extent cx="2920087" cy="1762298"/>
+            <wp:effectExtent l="0" t="0" r="0" b="0"/>
+            <wp:docPr id="23" name="Picture 23" descr="Chart, line chart, histogram&#10;&#10;Description automatically generated"/>
+            <wp:cNvGraphicFramePr>
+              <a:graphicFrameLocks xmlns:a="http://schemas.openxmlformats.org/drawingml/2006/main" noChangeAspect="1"/>
+            </wp:cNvGraphicFramePr>
+            <a:graphic xmlns:a="http://schemas.openxmlformats.org/drawingml/2006/main">
+              <a:graphicData uri="http://schemas.openxmlformats.org/drawingml/2006/picture">
+                <pic:pic xmlns:pic="http://schemas.openxmlformats.org/drawingml/2006/picture">
+                  <pic:nvPicPr>
+                    <pic:cNvPr id="23" name="Picture 23" descr="Chart, line chart, histogram&#10;&#10;Description automatically generated"/>
+                    <pic:cNvPicPr/>
+                  </pic:nvPicPr>
+                  <pic:blipFill>
+                    <a:blip r:embed="rId21"/>
+                    <a:stretch>
+                      <a:fillRect/>
+                    </a:stretch>
+                  </pic:blipFill>
+                  <pic:spPr>
+                    <a:xfrm>
+                      <a:off x="0" y="0"/>
+                      <a:ext cx="2943565" cy="1776467"/>
+                    </a:xfrm>
+                    <a:prstGeom prst="rect">
+                      <a:avLst/>
+                    </a:prstGeom>
+                  </pic:spPr>
+                </pic:pic>
+              </a:graphicData>
+            </a:graphic>
+          </wp:inline>
+        </w:drawing>
+      </w:r>
+    </w:p>
+    <w:p>
+      <w:pPr>
+        <w:pStyle w:val="ListParagraph"/>
+        <w:numPr>
+          <w:ilvl w:val="0"/>
+          <w:numId w:val="10"/>
+        </w:numPr>
+      </w:pPr>
+      <w:r>
+        <w:t xml:space="preserve">Best </w:t>
+      </w:r>
+      <w:r>
+        <w:t>Max</w:t>
+      </w:r>
+      <w:r>
+        <w:t>Stopped</w:t>
+      </w:r>
+      <w:r>
+        <w:t xml:space="preserve">  - best run for each algorithm regarding the </w:t>
+      </w:r>
+      <w:r>
+        <w:t>maximum number of cars stopped at every moment of the episode at traffic lights on each possible lane.</w:t>
+      </w:r>
+    </w:p>
+    <w:p>
+      <w:r>
+        <w:t xml:space="preserve"> </w:t>
+      </w:r>
+      <w:r>
+        <w:drawing>
+          <wp:inline distT="0" distB="0" distL="0" distR="0" wp14:anchorId="0D8688F9" wp14:editId="4DC40F92">
+            <wp:extent cx="2854832" cy="1706880"/>
+            <wp:effectExtent l="0" t="0" r="3175" b="7620"/>
+            <wp:docPr id="26" name="Picture 26" descr="Chart, line chart&#10;&#10;Description automatically generated"/>
+            <wp:cNvGraphicFramePr>
+              <a:graphicFrameLocks xmlns:a="http://schemas.openxmlformats.org/drawingml/2006/main" noChangeAspect="1"/>
+            </wp:cNvGraphicFramePr>
+            <a:graphic xmlns:a="http://schemas.openxmlformats.org/drawingml/2006/main">
+              <a:graphicData uri="http://schemas.openxmlformats.org/drawingml/2006/picture">
+                <pic:pic xmlns:pic="http://schemas.openxmlformats.org/drawingml/2006/picture">
+                  <pic:nvPicPr>
+                    <pic:cNvPr id="26" name="Picture 26" descr="Chart, line chart&#10;&#10;Description automatically generated"/>
+                    <pic:cNvPicPr/>
+                  </pic:nvPicPr>
+                  <pic:blipFill>
+                    <a:blip r:embed="rId22"/>
+                    <a:stretch>
+                      <a:fillRect/>
+                    </a:stretch>
+                  </pic:blipFill>
+                  <pic:spPr>
+                    <a:xfrm>
+                      <a:off x="0" y="0"/>
+                      <a:ext cx="2867278" cy="1714321"/>
+                    </a:xfrm>
+                    <a:prstGeom prst="rect">
+                      <a:avLst/>
+                    </a:prstGeom>
+                  </pic:spPr>
+                </pic:pic>
+              </a:graphicData>
+            </a:graphic>
+          </wp:inline>
+        </w:drawing>
+      </w:r>
+    </w:p>
+    <w:p>
+      <w:pPr>
+        <w:pStyle w:val="ListParagraph"/>
+        <w:numPr>
+          <w:ilvl w:val="0"/>
+          <w:numId w:val="10"/>
+        </w:numPr>
+      </w:pPr>
+      <w:r>
+        <w:t>Best Avg</w:t>
+      </w:r>
+      <w:r>
+        <w:t xml:space="preserve">Stopped  - best run for each algorithm regarding the </w:t>
+      </w:r>
+      <w:r>
+        <w:t>average</w:t>
+      </w:r>
+      <w:r>
+        <w:t xml:space="preserve"> number of cars stopped at every moment of the episode at traffic lights on each possible lane.</w:t>
+      </w:r>
+    </w:p>
+    <w:p/>
+    <w:p>
+      <w:r>
+        <w:drawing>
+          <wp:inline distT="0" distB="0" distL="0" distR="0" wp14:anchorId="2C4ED53B" wp14:editId="481429EC">
+            <wp:extent cx="2917464" cy="1734589"/>
+            <wp:effectExtent l="0" t="0" r="0" b="0"/>
+            <wp:docPr id="25" name="Picture 25" descr="Chart, line chart, histogram&#10;&#10;Description automatically generated"/>
+            <wp:cNvGraphicFramePr>
+              <a:graphicFrameLocks xmlns:a="http://schemas.openxmlformats.org/drawingml/2006/main" noChangeAspect="1"/>
+            </wp:cNvGraphicFramePr>
+            <a:graphic xmlns:a="http://schemas.openxmlformats.org/drawingml/2006/main">
+              <a:graphicData uri="http://schemas.openxmlformats.org/drawingml/2006/picture">
+                <pic:pic xmlns:pic="http://schemas.openxmlformats.org/drawingml/2006/picture">
+                  <pic:nvPicPr>
+                    <pic:cNvPr id="25" name="Picture 25" descr="Chart, line chart, histogram&#10;&#10;Description automatically generated"/>
+                    <pic:cNvPicPr/>
+                  </pic:nvPicPr>
+                  <pic:blipFill>
+                    <a:blip r:embed="rId23"/>
+                    <a:stretch>
+                      <a:fillRect/>
+                    </a:stretch>
+                  </pic:blipFill>
+                  <pic:spPr>
+                    <a:xfrm>
+                      <a:off x="0" y="0"/>
+                      <a:ext cx="2935273" cy="1745177"/>
+                    </a:xfrm>
+                    <a:prstGeom prst="rect">
+                      <a:avLst/>
+                    </a:prstGeom>
+                  </pic:spPr>
+                </pic:pic>
+              </a:graphicData>
+            </a:graphic>
+          </wp:inline>
+        </w:drawing>
+      </w:r>
+    </w:p>
+    <w:p/>
+    <w:p>
+      <w:pPr>
+        <w:pStyle w:val="ListParagraph"/>
+        <w:numPr>
+          <w:ilvl w:val="0"/>
+          <w:numId w:val="9"/>
+        </w:numPr>
+      </w:pPr>
+      <w:r>
+        <w:rPr>
+          <w:b/>
+          <w:bCs/>
+        </w:rPr>
+        <w:t xml:space="preserve">Training progress over time - </w:t>
+      </w:r>
+      <w:r>
+        <w:t>The following plots show the training progress over time (episodes) for each algorithm, using the same metrics as above.</w:t>
+      </w:r>
+    </w:p>
+    <w:p>
+      <w:r>
+        <w:lastRenderedPageBreak/>
+        <w:drawing>
+          <wp:inline distT="0" distB="0" distL="0" distR="0" wp14:anchorId="5D308C81" wp14:editId="597BD10C">
+            <wp:extent cx="2931622" cy="1756312"/>
+            <wp:effectExtent l="0" t="0" r="2540" b="0"/>
+            <wp:docPr id="19" name="Picture 19" descr="Chart, line chart&#10;&#10;Description automatically generated"/>
+            <wp:cNvGraphicFramePr>
+              <a:graphicFrameLocks xmlns:a="http://schemas.openxmlformats.org/drawingml/2006/main" noChangeAspect="1"/>
+            </wp:cNvGraphicFramePr>
+            <a:graphic xmlns:a="http://schemas.openxmlformats.org/drawingml/2006/main">
+              <a:graphicData uri="http://schemas.openxmlformats.org/drawingml/2006/picture">
+                <pic:pic xmlns:pic="http://schemas.openxmlformats.org/drawingml/2006/picture">
+                  <pic:nvPicPr>
+                    <pic:cNvPr id="19" name="Picture 19" descr="Chart, line chart&#10;&#10;Description automatically generated"/>
+                    <pic:cNvPicPr/>
+                  </pic:nvPicPr>
+                  <pic:blipFill>
+                    <a:blip r:embed="rId24"/>
+                    <a:stretch>
+                      <a:fillRect/>
+                    </a:stretch>
+                  </pic:blipFill>
+                  <pic:spPr>
+                    <a:xfrm>
+                      <a:off x="0" y="0"/>
+                      <a:ext cx="2944889" cy="1764260"/>
+                    </a:xfrm>
+                    <a:prstGeom prst="rect">
+                      <a:avLst/>
+                    </a:prstGeom>
+                  </pic:spPr>
+                </pic:pic>
+              </a:graphicData>
+            </a:graphic>
+          </wp:inline>
+        </w:drawing>
+      </w:r>
+    </w:p>
+    <w:p>
+      <w:r>
+        <w:drawing>
+          <wp:inline distT="0" distB="0" distL="0" distR="0" wp14:anchorId="49CC0FF2" wp14:editId="176CA6AB">
+            <wp:extent cx="2898371" cy="1735526"/>
+            <wp:effectExtent l="0" t="0" r="0" b="0"/>
+            <wp:docPr id="20" name="Picture 20" descr="Chart, line chart&#10;&#10;Description automatically generated"/>
+            <wp:cNvGraphicFramePr>
+              <a:graphicFrameLocks xmlns:a="http://schemas.openxmlformats.org/drawingml/2006/main" noChangeAspect="1"/>
+            </wp:cNvGraphicFramePr>
+            <a:graphic xmlns:a="http://schemas.openxmlformats.org/drawingml/2006/main">
+              <a:graphicData uri="http://schemas.openxmlformats.org/drawingml/2006/picture">
+                <pic:pic xmlns:pic="http://schemas.openxmlformats.org/drawingml/2006/picture">
+                  <pic:nvPicPr>
+                    <pic:cNvPr id="20" name="Picture 20" descr="Chart, line chart&#10;&#10;Description automatically generated"/>
+                    <pic:cNvPicPr/>
+                  </pic:nvPicPr>
+                  <pic:blipFill>
+                    <a:blip r:embed="rId25"/>
+                    <a:stretch>
+                      <a:fillRect/>
+                    </a:stretch>
+                  </pic:blipFill>
+                  <pic:spPr>
+                    <a:xfrm>
+                      <a:off x="0" y="0"/>
+                      <a:ext cx="2904427" cy="1739153"/>
+                    </a:xfrm>
+                    <a:prstGeom prst="rect">
+                      <a:avLst/>
+                    </a:prstGeom>
+                  </pic:spPr>
+                </pic:pic>
+              </a:graphicData>
+            </a:graphic>
+          </wp:inline>
+        </w:drawing>
+      </w:r>
+    </w:p>
+    <w:p/>
+    <w:p>
+      <w:r>
+        <w:drawing>
+          <wp:inline distT="0" distB="0" distL="0" distR="0" wp14:anchorId="52C868BF" wp14:editId="2E08B8C7">
+            <wp:extent cx="2833134" cy="1717964"/>
+            <wp:effectExtent l="0" t="0" r="5715" b="0"/>
+            <wp:docPr id="22" name="Picture 22" descr="Chart, line chart&#10;&#10;Description automatically generated"/>
+            <wp:cNvGraphicFramePr>
+              <a:graphicFrameLocks xmlns:a="http://schemas.openxmlformats.org/drawingml/2006/main" noChangeAspect="1"/>
+            </wp:cNvGraphicFramePr>
+            <a:graphic xmlns:a="http://schemas.openxmlformats.org/drawingml/2006/main">
+              <a:graphicData uri="http://schemas.openxmlformats.org/drawingml/2006/picture">
+                <pic:pic xmlns:pic="http://schemas.openxmlformats.org/drawingml/2006/picture">
+                  <pic:nvPicPr>
+                    <pic:cNvPr id="22" name="Picture 22" descr="Chart, line chart&#10;&#10;Description automatically generated"/>
+                    <pic:cNvPicPr/>
+                  </pic:nvPicPr>
+                  <pic:blipFill>
+                    <a:blip r:embed="rId26"/>
+                    <a:stretch>
+                      <a:fillRect/>
+                    </a:stretch>
+                  </pic:blipFill>
+                  <pic:spPr>
+                    <a:xfrm>
+                      <a:off x="0" y="0"/>
+                      <a:ext cx="2858391" cy="1733280"/>
+                    </a:xfrm>
+                    <a:prstGeom prst="rect">
+                      <a:avLst/>
+                    </a:prstGeom>
+                  </pic:spPr>
+                </pic:pic>
+              </a:graphicData>
+            </a:graphic>
+          </wp:inline>
+        </w:drawing>
+      </w:r>
+    </w:p>
+    <w:p/>
+    <w:p>
+      <w:r>
+        <w:drawing>
+          <wp:inline distT="0" distB="0" distL="0" distR="0" wp14:anchorId="6E472449" wp14:editId="63CF02CE">
+            <wp:extent cx="2981498" cy="1802451"/>
+            <wp:effectExtent l="0" t="0" r="0" b="7620"/>
+            <wp:docPr id="21" name="Picture 21" descr="Chart, line chart&#10;&#10;Description automatically generated"/>
+            <wp:cNvGraphicFramePr>
+              <a:graphicFrameLocks xmlns:a="http://schemas.openxmlformats.org/drawingml/2006/main" noChangeAspect="1"/>
+            </wp:cNvGraphicFramePr>
+            <a:graphic xmlns:a="http://schemas.openxmlformats.org/drawingml/2006/main">
+              <a:graphicData uri="http://schemas.openxmlformats.org/drawingml/2006/picture">
+                <pic:pic xmlns:pic="http://schemas.openxmlformats.org/drawingml/2006/picture">
+                  <pic:nvPicPr>
+                    <pic:cNvPr id="21" name="Picture 21" descr="Chart, line chart&#10;&#10;Description automatically generated"/>
+                    <pic:cNvPicPr/>
+                  </pic:nvPicPr>
+                  <pic:blipFill>
+                    <a:blip r:embed="rId27"/>
+                    <a:stretch>
+                      <a:fillRect/>
+                    </a:stretch>
+                  </pic:blipFill>
+                  <pic:spPr>
+                    <a:xfrm>
+                      <a:off x="0" y="0"/>
+                      <a:ext cx="2986572" cy="1805519"/>
+                    </a:xfrm>
+                    <a:prstGeom prst="rect">
+                      <a:avLst/>
+                    </a:prstGeom>
+                  </pic:spPr>
+                </pic:pic>
+              </a:graphicData>
+            </a:graphic>
+          </wp:inline>
+        </w:drawing>
+      </w:r>
+    </w:p>
+    <w:p/>
+    <w:p>
+      <w:pPr>
+        <w:pStyle w:val="ListParagraph"/>
+        <w:numPr>
+          <w:ilvl w:val="0"/>
+          <w:numId w:val="9"/>
+        </w:numPr>
+      </w:pPr>
+      <w:r>
+        <w:rPr>
+          <w:b/>
+          <w:bCs/>
+        </w:rPr>
+        <w:lastRenderedPageBreak/>
+        <w:t>Training efficiency</w:t>
+      </w:r>
+      <w:r>
+        <w:t xml:space="preserve">  - how quick do we get to train a certain number of episodes</w:t>
+      </w:r>
+    </w:p>
+    <w:p>
+      <w:r>
+        <w:drawing>
+          <wp:inline distT="0" distB="0" distL="0" distR="0" wp14:anchorId="6C7EF2AE" wp14:editId="51CC8AF8">
+            <wp:extent cx="3901440" cy="2411307"/>
+            <wp:effectExtent l="0" t="0" r="3810" b="8255"/>
+            <wp:docPr id="27" name="Picture 27" descr="Chart, line chart&#10;&#10;Description automatically generated"/>
+            <wp:cNvGraphicFramePr>
+              <a:graphicFrameLocks xmlns:a="http://schemas.openxmlformats.org/drawingml/2006/main" noChangeAspect="1"/>
+            </wp:cNvGraphicFramePr>
+            <a:graphic xmlns:a="http://schemas.openxmlformats.org/drawingml/2006/main">
+              <a:graphicData uri="http://schemas.openxmlformats.org/drawingml/2006/picture">
+                <pic:pic xmlns:pic="http://schemas.openxmlformats.org/drawingml/2006/picture">
+                  <pic:nvPicPr>
+                    <pic:cNvPr id="27" name="Picture 27" descr="Chart, line chart&#10;&#10;Description automatically generated"/>
+                    <pic:cNvPicPr/>
+                  </pic:nvPicPr>
+                  <pic:blipFill>
+                    <a:blip r:embed="rId28"/>
+                    <a:stretch>
+                      <a:fillRect/>
+                    </a:stretch>
+                  </pic:blipFill>
+                  <pic:spPr>
+                    <a:xfrm>
+                      <a:off x="0" y="0"/>
+                      <a:ext cx="3905052" cy="2413539"/>
+                    </a:xfrm>
+                    <a:prstGeom prst="rect">
+                      <a:avLst/>
+                    </a:prstGeom>
+                  </pic:spPr>
+                </pic:pic>
+              </a:graphicData>
+            </a:graphic>
+          </wp:inline>
+        </w:drawing>
+      </w:r>
+    </w:p>
+    <w:p>
       <w:pPr>
         <w:pStyle w:val="Heading1"/>
       </w:pPr>
@@ -1851,7 +2444,24 @@
     </w:p>
     <w:p>
       <w:r>
-        <w:t xml:space="preserve">A. Beat state of the art multi-agent using </w:t>
+        <w:t xml:space="preserve">A. Apply specialized stated of the art </w:t>
+      </w:r>
+      <w:r>
+        <w:t xml:space="preserve">multi-agent </w:t>
+      </w:r>
+      <w:r>
+        <w:t>RL algorithms such as MADDPG and QMIX</w:t>
+      </w:r>
+      <w:r>
+        <w:t xml:space="preserve"> to compare  against</w:t>
+      </w:r>
+    </w:p>
+    <w:p>
+      <w:r>
+        <w:t>B</w:t>
+      </w:r>
+      <w:r>
+        <w:t xml:space="preserve">. Beat state of the art multi-agent using </w:t>
       </w:r>
       <w:r>
         <w:t xml:space="preserve">different observations, rewards, </w:t>
@@ -1865,7 +2475,10 @@
     </w:p>
     <w:p>
       <w:r>
-        <w:t>B. Use data from Bolt in Bucharest to publish</w:t>
+        <w:t>C</w:t>
+      </w:r>
+      <w:r>
+        <w:t>. Use data from Bolt in Bucharest to publish</w:t>
       </w:r>
       <w:r>
         <w:t xml:space="preserve"> </w:t>
@@ -1880,7 +2493,13 @@
         <w:t>s</w:t>
       </w:r>
       <w:r>
-        <w:t xml:space="preserve"> can collaborate together </w:t>
+        <w:t xml:space="preserve"> can </w:t>
+      </w:r>
+      <w:r>
+        <w:t>collaborate</w:t>
+      </w:r>
+      <w:r>
+        <w:t xml:space="preserve"> </w:t>
       </w:r>
       <w:r>
         <w:t xml:space="preserve">to </w:t>
@@ -1912,8 +2531,7 @@
     </w:p>
     <w:p>
       <w:r>
-        <w:lastRenderedPageBreak/>
-        <w:t>C</w:t>
+        <w:t>D</w:t>
       </w:r>
       <w:r>
         <w:t xml:space="preserve">. </w:t>
@@ -1927,7 +2545,10 @@
     </w:p>
     <w:p>
       <w:r>
-        <w:t xml:space="preserve">D. </w:t>
+        <w:t>E</w:t>
+      </w:r>
+      <w:r>
+        <w:t xml:space="preserve">. </w:t>
       </w:r>
       <w:r>
         <w:t>Niche apps</w:t>
@@ -1967,7 +2588,7 @@
       <w:r>
         <w:t xml:space="preserve">Some ideas: </w:t>
       </w:r>
-      <w:hyperlink r:id="rId21" w:history="1">
+      <w:hyperlink r:id="rId29" w:history="1">
         <w:r>
           <w:rPr>
             <w:rStyle w:val="Hyperlink"/>
@@ -2079,6 +2700,95 @@
     </w:lvl>
   </w:abstractNum>
   <w:abstractNum w:abstractNumId="1" w15:restartNumberingAfterBreak="0">
+    <w:nsid w:val="116E54F0"/>
+    <w:multiLevelType w:val="hybridMultilevel"/>
+    <w:tmpl w:val="48C05654"/>
+    <w:lvl w:ilvl="0" w:tplc="04090015">
+      <w:start w:val="1"/>
+      <w:numFmt w:val="upperLetter"/>
+      <w:lvlText w:val="%1."/>
+      <w:lvlJc w:val="left"/>
+      <w:pPr>
+        <w:ind w:left="720" w:hanging="360"/>
+      </w:pPr>
+      <w:rPr>
+        <w:rFonts w:hint="default"/>
+      </w:rPr>
+    </w:lvl>
+    <w:lvl w:ilvl="1" w:tplc="04090019" w:tentative="1">
+      <w:start w:val="1"/>
+      <w:numFmt w:val="lowerLetter"/>
+      <w:lvlText w:val="%2."/>
+      <w:lvlJc w:val="left"/>
+      <w:pPr>
+        <w:ind w:left="1440" w:hanging="360"/>
+      </w:pPr>
+    </w:lvl>
+    <w:lvl w:ilvl="2" w:tplc="0409001B" w:tentative="1">
+      <w:start w:val="1"/>
+      <w:numFmt w:val="lowerRoman"/>
+      <w:lvlText w:val="%3."/>
+      <w:lvlJc w:val="right"/>
+      <w:pPr>
+        <w:ind w:left="2160" w:hanging="180"/>
+      </w:pPr>
+    </w:lvl>
+    <w:lvl w:ilvl="3" w:tplc="0409000F" w:tentative="1">
+      <w:start w:val="1"/>
+      <w:numFmt w:val="decimal"/>
+      <w:lvlText w:val="%4."/>
+      <w:lvlJc w:val="left"/>
+      <w:pPr>
+        <w:ind w:left="2880" w:hanging="360"/>
+      </w:pPr>
+    </w:lvl>
+    <w:lvl w:ilvl="4" w:tplc="04090019" w:tentative="1">
+      <w:start w:val="1"/>
+      <w:numFmt w:val="lowerLetter"/>
+      <w:lvlText w:val="%5."/>
+      <w:lvlJc w:val="left"/>
+      <w:pPr>
+        <w:ind w:left="3600" w:hanging="360"/>
+      </w:pPr>
+    </w:lvl>
+    <w:lvl w:ilvl="5" w:tplc="0409001B" w:tentative="1">
+      <w:start w:val="1"/>
+      <w:numFmt w:val="lowerRoman"/>
+      <w:lvlText w:val="%6."/>
+      <w:lvlJc w:val="right"/>
+      <w:pPr>
+        <w:ind w:left="4320" w:hanging="180"/>
+      </w:pPr>
+    </w:lvl>
+    <w:lvl w:ilvl="6" w:tplc="0409000F" w:tentative="1">
+      <w:start w:val="1"/>
+      <w:numFmt w:val="decimal"/>
+      <w:lvlText w:val="%7."/>
+      <w:lvlJc w:val="left"/>
+      <w:pPr>
+        <w:ind w:left="5040" w:hanging="360"/>
+      </w:pPr>
+    </w:lvl>
+    <w:lvl w:ilvl="7" w:tplc="04090019" w:tentative="1">
+      <w:start w:val="1"/>
+      <w:numFmt w:val="lowerLetter"/>
+      <w:lvlText w:val="%8."/>
+      <w:lvlJc w:val="left"/>
+      <w:pPr>
+        <w:ind w:left="5760" w:hanging="360"/>
+      </w:pPr>
+    </w:lvl>
+    <w:lvl w:ilvl="8" w:tplc="0409001B" w:tentative="1">
+      <w:start w:val="1"/>
+      <w:numFmt w:val="lowerRoman"/>
+      <w:lvlText w:val="%9."/>
+      <w:lvlJc w:val="right"/>
+      <w:pPr>
+        <w:ind w:left="6480" w:hanging="180"/>
+      </w:pPr>
+    </w:lvl>
+  </w:abstractNum>
+  <w:abstractNum w:abstractNumId="2" w15:restartNumberingAfterBreak="0">
     <w:nsid w:val="18B22855"/>
     <w:multiLevelType w:val="hybridMultilevel"/>
     <w:tmpl w:val="7A847EDE"/>
@@ -2167,7 +2877,120 @@
       </w:pPr>
     </w:lvl>
   </w:abstractNum>
-  <w:abstractNum w:abstractNumId="2" w15:restartNumberingAfterBreak="0">
+  <w:abstractNum w:abstractNumId="3" w15:restartNumberingAfterBreak="0">
+    <w:nsid w:val="3B11362C"/>
+    <w:multiLevelType w:val="hybridMultilevel"/>
+    <w:tmpl w:val="0CCE98FC"/>
+    <w:lvl w:ilvl="0" w:tplc="04090001">
+      <w:start w:val="1"/>
+      <w:numFmt w:val="bullet"/>
+      <w:lvlText w:val=""/>
+      <w:lvlJc w:val="left"/>
+      <w:pPr>
+        <w:ind w:left="720" w:hanging="360"/>
+      </w:pPr>
+      <w:rPr>
+        <w:rFonts w:ascii="Symbol" w:hAnsi="Symbol" w:hint="default"/>
+      </w:rPr>
+    </w:lvl>
+    <w:lvl w:ilvl="1" w:tplc="04090003" w:tentative="1">
+      <w:start w:val="1"/>
+      <w:numFmt w:val="bullet"/>
+      <w:lvlText w:val="o"/>
+      <w:lvlJc w:val="left"/>
+      <w:pPr>
+        <w:ind w:left="1440" w:hanging="360"/>
+      </w:pPr>
+      <w:rPr>
+        <w:rFonts w:ascii="Courier New" w:hAnsi="Courier New" w:cs="Courier New" w:hint="default"/>
+      </w:rPr>
+    </w:lvl>
+    <w:lvl w:ilvl="2" w:tplc="04090005" w:tentative="1">
+      <w:start w:val="1"/>
+      <w:numFmt w:val="bullet"/>
+      <w:lvlText w:val=""/>
+      <w:lvlJc w:val="left"/>
+      <w:pPr>
+        <w:ind w:left="2160" w:hanging="360"/>
+      </w:pPr>
+      <w:rPr>
+        <w:rFonts w:ascii="Wingdings" w:hAnsi="Wingdings" w:hint="default"/>
+      </w:rPr>
+    </w:lvl>
+    <w:lvl w:ilvl="3" w:tplc="04090001" w:tentative="1">
+      <w:start w:val="1"/>
+      <w:numFmt w:val="bullet"/>
+      <w:lvlText w:val=""/>
+      <w:lvlJc w:val="left"/>
+      <w:pPr>
+        <w:ind w:left="2880" w:hanging="360"/>
+      </w:pPr>
+      <w:rPr>
+        <w:rFonts w:ascii="Symbol" w:hAnsi="Symbol" w:hint="default"/>
+      </w:rPr>
+    </w:lvl>
+    <w:lvl w:ilvl="4" w:tplc="04090003" w:tentative="1">
+      <w:start w:val="1"/>
+      <w:numFmt w:val="bullet"/>
+      <w:lvlText w:val="o"/>
+      <w:lvlJc w:val="left"/>
+      <w:pPr>
+        <w:ind w:left="3600" w:hanging="360"/>
+      </w:pPr>
+      <w:rPr>
+        <w:rFonts w:ascii="Courier New" w:hAnsi="Courier New" w:cs="Courier New" w:hint="default"/>
+      </w:rPr>
+    </w:lvl>
+    <w:lvl w:ilvl="5" w:tplc="04090005" w:tentative="1">
+      <w:start w:val="1"/>
+      <w:numFmt w:val="bullet"/>
+      <w:lvlText w:val=""/>
+      <w:lvlJc w:val="left"/>
+      <w:pPr>
+        <w:ind w:left="4320" w:hanging="360"/>
+      </w:pPr>
+      <w:rPr>
+        <w:rFonts w:ascii="Wingdings" w:hAnsi="Wingdings" w:hint="default"/>
+      </w:rPr>
+    </w:lvl>
+    <w:lvl w:ilvl="6" w:tplc="04090001" w:tentative="1">
+      <w:start w:val="1"/>
+      <w:numFmt w:val="bullet"/>
+      <w:lvlText w:val=""/>
+      <w:lvlJc w:val="left"/>
+      <w:pPr>
+        <w:ind w:left="5040" w:hanging="360"/>
+      </w:pPr>
+      <w:rPr>
+        <w:rFonts w:ascii="Symbol" w:hAnsi="Symbol" w:hint="default"/>
+      </w:rPr>
+    </w:lvl>
+    <w:lvl w:ilvl="7" w:tplc="04090003" w:tentative="1">
+      <w:start w:val="1"/>
+      <w:numFmt w:val="bullet"/>
+      <w:lvlText w:val="o"/>
+      <w:lvlJc w:val="left"/>
+      <w:pPr>
+        <w:ind w:left="5760" w:hanging="360"/>
+      </w:pPr>
+      <w:rPr>
+        <w:rFonts w:ascii="Courier New" w:hAnsi="Courier New" w:cs="Courier New" w:hint="default"/>
+      </w:rPr>
+    </w:lvl>
+    <w:lvl w:ilvl="8" w:tplc="04090005" w:tentative="1">
+      <w:start w:val="1"/>
+      <w:numFmt w:val="bullet"/>
+      <w:lvlText w:val=""/>
+      <w:lvlJc w:val="left"/>
+      <w:pPr>
+        <w:ind w:left="6480" w:hanging="360"/>
+      </w:pPr>
+      <w:rPr>
+        <w:rFonts w:ascii="Wingdings" w:hAnsi="Wingdings" w:hint="default"/>
+      </w:rPr>
+    </w:lvl>
+  </w:abstractNum>
+  <w:abstractNum w:abstractNumId="4" w15:restartNumberingAfterBreak="0">
     <w:nsid w:val="400C440C"/>
     <w:multiLevelType w:val="hybridMultilevel"/>
     <w:tmpl w:val="F8904160"/>
@@ -2256,7 +3079,7 @@
       </w:pPr>
     </w:lvl>
   </w:abstractNum>
-  <w:abstractNum w:abstractNumId="3" w15:restartNumberingAfterBreak="0">
+  <w:abstractNum w:abstractNumId="5" w15:restartNumberingAfterBreak="0">
     <w:nsid w:val="441A4A65"/>
     <w:multiLevelType w:val="hybridMultilevel"/>
     <w:tmpl w:val="86780CAC"/>
@@ -2369,7 +3192,7 @@
       </w:rPr>
     </w:lvl>
   </w:abstractNum>
-  <w:abstractNum w:abstractNumId="4" w15:restartNumberingAfterBreak="0">
+  <w:abstractNum w:abstractNumId="6" w15:restartNumberingAfterBreak="0">
     <w:nsid w:val="44327AF3"/>
     <w:multiLevelType w:val="hybridMultilevel"/>
     <w:tmpl w:val="5FA844F8"/>
@@ -2482,7 +3305,7 @@
       </w:rPr>
     </w:lvl>
   </w:abstractNum>
-  <w:abstractNum w:abstractNumId="5" w15:restartNumberingAfterBreak="0">
+  <w:abstractNum w:abstractNumId="7" w15:restartNumberingAfterBreak="0">
     <w:nsid w:val="512A7A40"/>
     <w:multiLevelType w:val="hybridMultilevel"/>
     <w:tmpl w:val="4E32363C"/>
@@ -2595,7 +3418,7 @@
       </w:rPr>
     </w:lvl>
   </w:abstractNum>
-  <w:abstractNum w:abstractNumId="6" w15:restartNumberingAfterBreak="0">
+  <w:abstractNum w:abstractNumId="8" w15:restartNumberingAfterBreak="0">
     <w:nsid w:val="64736EBF"/>
     <w:multiLevelType w:val="hybridMultilevel"/>
     <w:tmpl w:val="3552D20E"/>
@@ -2684,7 +3507,7 @@
       </w:pPr>
     </w:lvl>
   </w:abstractNum>
-  <w:abstractNum w:abstractNumId="7" w15:restartNumberingAfterBreak="0">
+  <w:abstractNum w:abstractNumId="9" w15:restartNumberingAfterBreak="0">
     <w:nsid w:val="780075BE"/>
     <w:multiLevelType w:val="hybridMultilevel"/>
     <w:tmpl w:val="18D28F0C"/>
@@ -2774,28 +3597,34 @@
     </w:lvl>
   </w:abstractNum>
   <w:num w:numId="1">
-    <w:abstractNumId w:val="2"/>
+    <w:abstractNumId w:val="4"/>
   </w:num>
   <w:num w:numId="2">
     <w:abstractNumId w:val="0"/>
   </w:num>
   <w:num w:numId="3">
+    <w:abstractNumId w:val="7"/>
+  </w:num>
+  <w:num w:numId="4">
+    <w:abstractNumId w:val="8"/>
+  </w:num>
+  <w:num w:numId="5">
+    <w:abstractNumId w:val="2"/>
+  </w:num>
+  <w:num w:numId="6">
+    <w:abstractNumId w:val="6"/>
+  </w:num>
+  <w:num w:numId="7">
     <w:abstractNumId w:val="5"/>
   </w:num>
-  <w:num w:numId="4">
-    <w:abstractNumId w:val="6"/>
+  <w:num w:numId="8">
+    <w:abstractNumId w:val="9"/>
   </w:num>
-  <w:num w:numId="5">
+  <w:num w:numId="9">
     <w:abstractNumId w:val="1"/>
   </w:num>
-  <w:num w:numId="6">
-    <w:abstractNumId w:val="4"/>
-  </w:num>
-  <w:num w:numId="7">
+  <w:num w:numId="10">
     <w:abstractNumId w:val="3"/>
-  </w:num>
-  <w:num w:numId="8">
-    <w:abstractNumId w:val="7"/>
   </w:num>
 </w:numbering>
 </file>

</xml_diff>